<commit_message>
modification de generateur de datasets pour qu'il genère 10k 100k 1m
</commit_message>
<xml_diff>
--- a/Benchmark/Benchmark Report.docx
+++ b/Benchmark/Benchmark Report.docx
@@ -781,15 +781,6 @@
           <w:p>
             <w:r>
               <w:rPr>
-                <w:rFonts w:ascii="Segoe UI Emoji" w:hAnsi="Segoe UI Emoji" w:cs="Segoe UI Emoji"/>
-              </w:rPr>
-              <w:t>⏱️</w:t>
-            </w:r>
-            <w:r>
-              <w:t xml:space="preserve"> </w:t>
-            </w:r>
-            <w:r>
-              <w:rPr>
                 <w:b/>
                 <w:bCs/>
               </w:rPr>
@@ -847,13 +838,7 @@
           </w:tcPr>
           <w:p>
             <w:r>
-              <w:rPr>
-                <w:rFonts w:ascii="Segoe UI Emoji" w:hAnsi="Segoe UI Emoji" w:cs="Segoe UI Emoji"/>
-              </w:rPr>
-              <w:t>✅</w:t>
-            </w:r>
-            <w:r>
-              <w:t xml:space="preserve"> Oui</w:t>
+              <w:t>Oui</w:t>
             </w:r>
           </w:p>
         </w:tc>
@@ -908,15 +893,6 @@
             <w:hideMark/>
           </w:tcPr>
           <w:p>
-            <w:r>
-              <w:rPr>
-                <w:rFonts w:ascii="Segoe UI Emoji" w:hAnsi="Segoe UI Emoji" w:cs="Segoe UI Emoji"/>
-              </w:rPr>
-              <w:t>💾</w:t>
-            </w:r>
-            <w:r>
-              <w:t xml:space="preserve"> </w:t>
-            </w:r>
             <w:r>
               <w:rPr>
                 <w:b/>
@@ -976,13 +952,7 @@
           </w:tcPr>
           <w:p>
             <w:r>
-              <w:rPr>
-                <w:rFonts w:ascii="Segoe UI Emoji" w:hAnsi="Segoe UI Emoji" w:cs="Segoe UI Emoji"/>
-              </w:rPr>
-              <w:t>✅</w:t>
-            </w:r>
-            <w:r>
-              <w:t xml:space="preserve"> Oui</w:t>
+              <w:t>Oui</w:t>
             </w:r>
           </w:p>
         </w:tc>
@@ -1032,15 +1002,6 @@
             <w:hideMark/>
           </w:tcPr>
           <w:p>
-            <w:r>
-              <w:rPr>
-                <w:rFonts w:ascii="Segoe UI Emoji" w:hAnsi="Segoe UI Emoji" w:cs="Segoe UI Emoji"/>
-              </w:rPr>
-              <w:t>📉</w:t>
-            </w:r>
-            <w:r>
-              <w:t xml:space="preserve"> </w:t>
-            </w:r>
             <w:r>
               <w:rPr>
                 <w:b/>
@@ -1100,13 +1061,7 @@
           </w:tcPr>
           <w:p>
             <w:r>
-              <w:rPr>
-                <w:rFonts w:ascii="Segoe UI Emoji" w:hAnsi="Segoe UI Emoji" w:cs="Segoe UI Emoji"/>
-              </w:rPr>
-              <w:t>✅</w:t>
-            </w:r>
-            <w:r>
-              <w:t xml:space="preserve"> Oui</w:t>
+              <w:t>Oui</w:t>
             </w:r>
           </w:p>
         </w:tc>
@@ -1166,15 +1121,6 @@
           <w:p>
             <w:r>
               <w:rPr>
-                <w:rFonts w:ascii="Segoe UI Emoji" w:hAnsi="Segoe UI Emoji" w:cs="Segoe UI Emoji"/>
-              </w:rPr>
-              <w:t>🔁</w:t>
-            </w:r>
-            <w:r>
-              <w:t xml:space="preserve"> </w:t>
-            </w:r>
-            <w:r>
-              <w:rPr>
                 <w:b/>
                 <w:bCs/>
               </w:rPr>
@@ -1232,13 +1178,7 @@
           </w:tcPr>
           <w:p>
             <w:r>
-              <w:rPr>
-                <w:rFonts w:ascii="Segoe UI Emoji" w:hAnsi="Segoe UI Emoji" w:cs="Segoe UI Emoji"/>
-              </w:rPr>
-              <w:t>✅</w:t>
-            </w:r>
-            <w:r>
-              <w:t xml:space="preserve"> Oui (simulé)</w:t>
+              <w:t>Oui (simulé)</w:t>
             </w:r>
           </w:p>
         </w:tc>
@@ -1303,18 +1243,6 @@
             </w:pPr>
             <w:r>
               <w:rPr>
-                <w:rFonts w:ascii="Segoe UI Emoji" w:hAnsi="Segoe UI Emoji" w:cs="Segoe UI Emoji"/>
-              </w:rPr>
-              <w:t>🔐</w:t>
-            </w:r>
-            <w:r>
-              <w:rPr>
-                <w:lang w:val="fr-FR"/>
-              </w:rPr>
-              <w:t xml:space="preserve"> </w:t>
-            </w:r>
-            <w:r>
-              <w:rPr>
                 <w:b/>
                 <w:bCs/>
                 <w:lang w:val="fr-FR"/>
@@ -1373,13 +1301,7 @@
           </w:tcPr>
           <w:p>
             <w:r>
-              <w:rPr>
-                <w:rFonts w:ascii="Segoe UI Emoji" w:hAnsi="Segoe UI Emoji" w:cs="Segoe UI Emoji"/>
-              </w:rPr>
-              <w:t>✅</w:t>
-            </w:r>
-            <w:r>
-              <w:t xml:space="preserve"> Oui (approximativement)</w:t>
+              <w:t>Oui (approximativement)</w:t>
             </w:r>
           </w:p>
         </w:tc>
@@ -1439,15 +1361,6 @@
           <w:p>
             <w:r>
               <w:rPr>
-                <w:rFonts w:ascii="Segoe UI Emoji" w:hAnsi="Segoe UI Emoji" w:cs="Segoe UI Emoji"/>
-              </w:rPr>
-              <w:t>🔢</w:t>
-            </w:r>
-            <w:r>
-              <w:t xml:space="preserve"> </w:t>
-            </w:r>
-            <w:r>
-              <w:rPr>
                 <w:b/>
                 <w:bCs/>
               </w:rPr>
@@ -1505,13 +1418,7 @@
           </w:tcPr>
           <w:p>
             <w:r>
-              <w:rPr>
-                <w:rFonts w:ascii="Segoe UI Emoji" w:hAnsi="Segoe UI Emoji" w:cs="Segoe UI Emoji"/>
-              </w:rPr>
-              <w:t>✅</w:t>
-            </w:r>
-            <w:r>
-              <w:t xml:space="preserve"> Oui</w:t>
+              <w:t>Oui</w:t>
             </w:r>
           </w:p>
         </w:tc>
@@ -1568,19 +1475,10 @@
           <w:p>
             <w:r>
               <w:rPr>
-                <w:rFonts w:ascii="Segoe UI Emoji" w:hAnsi="Segoe UI Emoji" w:cs="Segoe UI Emoji"/>
-              </w:rPr>
-              <w:lastRenderedPageBreak/>
-              <w:t>🎯</w:t>
-            </w:r>
-            <w:r>
-              <w:t xml:space="preserve"> </w:t>
-            </w:r>
-            <w:r>
-              <w:rPr>
                 <w:b/>
                 <w:bCs/>
               </w:rPr>
+              <w:lastRenderedPageBreak/>
               <w:t>Précision des données</w:t>
             </w:r>
           </w:p>
@@ -1635,13 +1533,7 @@
           </w:tcPr>
           <w:p>
             <w:r>
-              <w:rPr>
-                <w:rFonts w:ascii="Segoe UI Emoji" w:hAnsi="Segoe UI Emoji" w:cs="Segoe UI Emoji"/>
-              </w:rPr>
-              <w:t>✅</w:t>
-            </w:r>
-            <w:r>
-              <w:t xml:space="preserve"> Oui</w:t>
+              <w:t>Oui</w:t>
             </w:r>
           </w:p>
         </w:tc>
@@ -1696,15 +1588,6 @@
             <w:hideMark/>
           </w:tcPr>
           <w:p>
-            <w:r>
-              <w:rPr>
-                <w:rFonts w:ascii="Segoe UI Emoji" w:hAnsi="Segoe UI Emoji" w:cs="Segoe UI Emoji"/>
-              </w:rPr>
-              <w:t>🧪</w:t>
-            </w:r>
-            <w:r>
-              <w:t xml:space="preserve"> </w:t>
-            </w:r>
             <w:r>
               <w:rPr>
                 <w:b/>
@@ -1764,13 +1647,7 @@
           </w:tcPr>
           <w:p>
             <w:r>
-              <w:rPr>
-                <w:rFonts w:ascii="Segoe UI Emoji" w:hAnsi="Segoe UI Emoji" w:cs="Segoe UI Emoji"/>
-              </w:rPr>
-              <w:t>✅</w:t>
-            </w:r>
-            <w:r>
-              <w:t xml:space="preserve"> Oui</w:t>
+              <w:t>Oui</w:t>
             </w:r>
           </w:p>
         </w:tc>
@@ -1820,22 +1697,29 @@
         </w:numPr>
       </w:pPr>
       <w:r>
-        <w:t>Installation des</w:t>
-      </w:r>
-      <w:r>
-        <w:t xml:space="preserve"> </w:t>
-      </w:r>
-      <w:r>
-        <w:t>bibliothèques: </w:t>
-      </w:r>
-      <w:r>
         <w:rPr>
           <w:noProof/>
         </w:rPr>
         <w:drawing>
-          <wp:inline distT="0" distB="0" distL="0" distR="0">
-            <wp:extent cx="5486400" cy="285750"/>
-            <wp:effectExtent l="0" t="0" r="0" b="0"/>
+          <wp:anchor distT="0" distB="0" distL="114300" distR="114300" simplePos="0" relativeHeight="251660288" behindDoc="1" locked="0" layoutInCell="1" allowOverlap="1">
+            <wp:simplePos x="0" y="0"/>
+            <wp:positionH relativeFrom="margin">
+              <wp:align>center</wp:align>
+            </wp:positionH>
+            <wp:positionV relativeFrom="paragraph">
+              <wp:posOffset>234950</wp:posOffset>
+            </wp:positionV>
+            <wp:extent cx="6583680" cy="342900"/>
+            <wp:effectExtent l="38100" t="19050" r="26670" b="19050"/>
+            <wp:wrapTight wrapText="bothSides">
+              <wp:wrapPolygon edited="0">
+                <wp:start x="-125" y="-1200"/>
+                <wp:lineTo x="-125" y="21600"/>
+                <wp:lineTo x="21625" y="21600"/>
+                <wp:lineTo x="21625" y="-1200"/>
+                <wp:lineTo x="-125" y="-1200"/>
+              </wp:wrapPolygon>
+            </wp:wrapTight>
             <wp:docPr id="27411201" name="Picture 16"/>
             <wp:cNvGraphicFramePr>
               <a:graphicFrameLocks xmlns:a="http://schemas.openxmlformats.org/drawingml/2006/main" noChangeAspect="1"/>
@@ -1865,21 +1749,301 @@
                   <pic:spPr bwMode="auto">
                     <a:xfrm>
                       <a:off x="0" y="0"/>
-                      <a:ext cx="5486400" cy="285750"/>
+                      <a:ext cx="6583680" cy="342900"/>
                     </a:xfrm>
-                    <a:prstGeom prst="rect">
+                    <a:custGeom>
                       <a:avLst/>
-                    </a:prstGeom>
+                      <a:gdLst>
+                        <a:gd name="connsiteX0" fmla="*/ 0 w 5486400"/>
+                        <a:gd name="connsiteY0" fmla="*/ 0 h 2681605"/>
+                        <a:gd name="connsiteX1" fmla="*/ 685800 w 5486400"/>
+                        <a:gd name="connsiteY1" fmla="*/ 0 h 2681605"/>
+                        <a:gd name="connsiteX2" fmla="*/ 1371600 w 5486400"/>
+                        <a:gd name="connsiteY2" fmla="*/ 0 h 2681605"/>
+                        <a:gd name="connsiteX3" fmla="*/ 2167128 w 5486400"/>
+                        <a:gd name="connsiteY3" fmla="*/ 0 h 2681605"/>
+                        <a:gd name="connsiteX4" fmla="*/ 2852928 w 5486400"/>
+                        <a:gd name="connsiteY4" fmla="*/ 0 h 2681605"/>
+                        <a:gd name="connsiteX5" fmla="*/ 3538728 w 5486400"/>
+                        <a:gd name="connsiteY5" fmla="*/ 0 h 2681605"/>
+                        <a:gd name="connsiteX6" fmla="*/ 4279392 w 5486400"/>
+                        <a:gd name="connsiteY6" fmla="*/ 0 h 2681605"/>
+                        <a:gd name="connsiteX7" fmla="*/ 5486400 w 5486400"/>
+                        <a:gd name="connsiteY7" fmla="*/ 0 h 2681605"/>
+                        <a:gd name="connsiteX8" fmla="*/ 5486400 w 5486400"/>
+                        <a:gd name="connsiteY8" fmla="*/ 616769 h 2681605"/>
+                        <a:gd name="connsiteX9" fmla="*/ 5486400 w 5486400"/>
+                        <a:gd name="connsiteY9" fmla="*/ 1206722 h 2681605"/>
+                        <a:gd name="connsiteX10" fmla="*/ 5486400 w 5486400"/>
+                        <a:gd name="connsiteY10" fmla="*/ 1903940 h 2681605"/>
+                        <a:gd name="connsiteX11" fmla="*/ 5486400 w 5486400"/>
+                        <a:gd name="connsiteY11" fmla="*/ 2681605 h 2681605"/>
+                        <a:gd name="connsiteX12" fmla="*/ 4745736 w 5486400"/>
+                        <a:gd name="connsiteY12" fmla="*/ 2681605 h 2681605"/>
+                        <a:gd name="connsiteX13" fmla="*/ 4169664 w 5486400"/>
+                        <a:gd name="connsiteY13" fmla="*/ 2681605 h 2681605"/>
+                        <a:gd name="connsiteX14" fmla="*/ 3593592 w 5486400"/>
+                        <a:gd name="connsiteY14" fmla="*/ 2681605 h 2681605"/>
+                        <a:gd name="connsiteX15" fmla="*/ 2852928 w 5486400"/>
+                        <a:gd name="connsiteY15" fmla="*/ 2681605 h 2681605"/>
+                        <a:gd name="connsiteX16" fmla="*/ 2276856 w 5486400"/>
+                        <a:gd name="connsiteY16" fmla="*/ 2681605 h 2681605"/>
+                        <a:gd name="connsiteX17" fmla="*/ 1755648 w 5486400"/>
+                        <a:gd name="connsiteY17" fmla="*/ 2681605 h 2681605"/>
+                        <a:gd name="connsiteX18" fmla="*/ 1069848 w 5486400"/>
+                        <a:gd name="connsiteY18" fmla="*/ 2681605 h 2681605"/>
+                        <a:gd name="connsiteX19" fmla="*/ 0 w 5486400"/>
+                        <a:gd name="connsiteY19" fmla="*/ 2681605 h 2681605"/>
+                        <a:gd name="connsiteX20" fmla="*/ 0 w 5486400"/>
+                        <a:gd name="connsiteY20" fmla="*/ 1984388 h 2681605"/>
+                        <a:gd name="connsiteX21" fmla="*/ 0 w 5486400"/>
+                        <a:gd name="connsiteY21" fmla="*/ 1394435 h 2681605"/>
+                        <a:gd name="connsiteX22" fmla="*/ 0 w 5486400"/>
+                        <a:gd name="connsiteY22" fmla="*/ 804482 h 2681605"/>
+                        <a:gd name="connsiteX23" fmla="*/ 0 w 5486400"/>
+                        <a:gd name="connsiteY23" fmla="*/ 0 h 2681605"/>
+                      </a:gdLst>
+                      <a:ahLst/>
+                      <a:cxnLst>
+                        <a:cxn ang="0">
+                          <a:pos x="connsiteX0" y="connsiteY0"/>
+                        </a:cxn>
+                        <a:cxn ang="0">
+                          <a:pos x="connsiteX1" y="connsiteY1"/>
+                        </a:cxn>
+                        <a:cxn ang="0">
+                          <a:pos x="connsiteX2" y="connsiteY2"/>
+                        </a:cxn>
+                        <a:cxn ang="0">
+                          <a:pos x="connsiteX3" y="connsiteY3"/>
+                        </a:cxn>
+                        <a:cxn ang="0">
+                          <a:pos x="connsiteX4" y="connsiteY4"/>
+                        </a:cxn>
+                        <a:cxn ang="0">
+                          <a:pos x="connsiteX5" y="connsiteY5"/>
+                        </a:cxn>
+                        <a:cxn ang="0">
+                          <a:pos x="connsiteX6" y="connsiteY6"/>
+                        </a:cxn>
+                        <a:cxn ang="0">
+                          <a:pos x="connsiteX7" y="connsiteY7"/>
+                        </a:cxn>
+                        <a:cxn ang="0">
+                          <a:pos x="connsiteX8" y="connsiteY8"/>
+                        </a:cxn>
+                        <a:cxn ang="0">
+                          <a:pos x="connsiteX9" y="connsiteY9"/>
+                        </a:cxn>
+                        <a:cxn ang="0">
+                          <a:pos x="connsiteX10" y="connsiteY10"/>
+                        </a:cxn>
+                        <a:cxn ang="0">
+                          <a:pos x="connsiteX11" y="connsiteY11"/>
+                        </a:cxn>
+                        <a:cxn ang="0">
+                          <a:pos x="connsiteX12" y="connsiteY12"/>
+                        </a:cxn>
+                        <a:cxn ang="0">
+                          <a:pos x="connsiteX13" y="connsiteY13"/>
+                        </a:cxn>
+                        <a:cxn ang="0">
+                          <a:pos x="connsiteX14" y="connsiteY14"/>
+                        </a:cxn>
+                        <a:cxn ang="0">
+                          <a:pos x="connsiteX15" y="connsiteY15"/>
+                        </a:cxn>
+                        <a:cxn ang="0">
+                          <a:pos x="connsiteX16" y="connsiteY16"/>
+                        </a:cxn>
+                        <a:cxn ang="0">
+                          <a:pos x="connsiteX17" y="connsiteY17"/>
+                        </a:cxn>
+                        <a:cxn ang="0">
+                          <a:pos x="connsiteX18" y="connsiteY18"/>
+                        </a:cxn>
+                        <a:cxn ang="0">
+                          <a:pos x="connsiteX19" y="connsiteY19"/>
+                        </a:cxn>
+                        <a:cxn ang="0">
+                          <a:pos x="connsiteX20" y="connsiteY20"/>
+                        </a:cxn>
+                        <a:cxn ang="0">
+                          <a:pos x="connsiteX21" y="connsiteY21"/>
+                        </a:cxn>
+                        <a:cxn ang="0">
+                          <a:pos x="connsiteX22" y="connsiteY22"/>
+                        </a:cxn>
+                        <a:cxn ang="0">
+                          <a:pos x="connsiteX23" y="connsiteY23"/>
+                        </a:cxn>
+                      </a:cxnLst>
+                      <a:rect l="l" t="t" r="r" b="b"/>
+                      <a:pathLst>
+                        <a:path w="5486400" h="2681605" extrusionOk="0">
+                          <a:moveTo>
+                            <a:pt x="0" y="0"/>
+                          </a:moveTo>
+                          <a:cubicBezTo>
+                            <a:pt x="229784" y="-4242"/>
+                            <a:pt x="351130" y="-9453"/>
+                            <a:pt x="685800" y="0"/>
+                          </a:cubicBezTo>
+                          <a:cubicBezTo>
+                            <a:pt x="1020470" y="9453"/>
+                            <a:pt x="1035028" y="15665"/>
+                            <a:pt x="1371600" y="0"/>
+                          </a:cubicBezTo>
+                          <a:cubicBezTo>
+                            <a:pt x="1708172" y="-15665"/>
+                            <a:pt x="1780902" y="-14207"/>
+                            <a:pt x="2167128" y="0"/>
+                          </a:cubicBezTo>
+                          <a:cubicBezTo>
+                            <a:pt x="2553354" y="14207"/>
+                            <a:pt x="2513166" y="27035"/>
+                            <a:pt x="2852928" y="0"/>
+                          </a:cubicBezTo>
+                          <a:cubicBezTo>
+                            <a:pt x="3192690" y="-27035"/>
+                            <a:pt x="3198998" y="-8492"/>
+                            <a:pt x="3538728" y="0"/>
+                          </a:cubicBezTo>
+                          <a:cubicBezTo>
+                            <a:pt x="3878458" y="8492"/>
+                            <a:pt x="3971714" y="-21207"/>
+                            <a:pt x="4279392" y="0"/>
+                          </a:cubicBezTo>
+                          <a:cubicBezTo>
+                            <a:pt x="4587070" y="21207"/>
+                            <a:pt x="4960808" y="-40393"/>
+                            <a:pt x="5486400" y="0"/>
+                          </a:cubicBezTo>
+                          <a:cubicBezTo>
+                            <a:pt x="5496280" y="297112"/>
+                            <a:pt x="5497601" y="394804"/>
+                            <a:pt x="5486400" y="616769"/>
+                          </a:cubicBezTo>
+                          <a:cubicBezTo>
+                            <a:pt x="5475199" y="838734"/>
+                            <a:pt x="5478595" y="980807"/>
+                            <a:pt x="5486400" y="1206722"/>
+                          </a:cubicBezTo>
+                          <a:cubicBezTo>
+                            <a:pt x="5494205" y="1432637"/>
+                            <a:pt x="5487021" y="1737966"/>
+                            <a:pt x="5486400" y="1903940"/>
+                          </a:cubicBezTo>
+                          <a:cubicBezTo>
+                            <a:pt x="5485779" y="2069914"/>
+                            <a:pt x="5496584" y="2391679"/>
+                            <a:pt x="5486400" y="2681605"/>
+                          </a:cubicBezTo>
+                          <a:cubicBezTo>
+                            <a:pt x="5149409" y="2674146"/>
+                            <a:pt x="4980626" y="2662155"/>
+                            <a:pt x="4745736" y="2681605"/>
+                          </a:cubicBezTo>
+                          <a:cubicBezTo>
+                            <a:pt x="4510846" y="2701055"/>
+                            <a:pt x="4285362" y="2696245"/>
+                            <a:pt x="4169664" y="2681605"/>
+                          </a:cubicBezTo>
+                          <a:cubicBezTo>
+                            <a:pt x="4053966" y="2666965"/>
+                            <a:pt x="3784617" y="2703914"/>
+                            <a:pt x="3593592" y="2681605"/>
+                          </a:cubicBezTo>
+                          <a:cubicBezTo>
+                            <a:pt x="3402567" y="2659296"/>
+                            <a:pt x="3171973" y="2674419"/>
+                            <a:pt x="2852928" y="2681605"/>
+                          </a:cubicBezTo>
+                          <a:cubicBezTo>
+                            <a:pt x="2533883" y="2688791"/>
+                            <a:pt x="2539534" y="2659475"/>
+                            <a:pt x="2276856" y="2681605"/>
+                          </a:cubicBezTo>
+                          <a:cubicBezTo>
+                            <a:pt x="2014178" y="2703735"/>
+                            <a:pt x="2009242" y="2684987"/>
+                            <a:pt x="1755648" y="2681605"/>
+                          </a:cubicBezTo>
+                          <a:cubicBezTo>
+                            <a:pt x="1502054" y="2678223"/>
+                            <a:pt x="1271051" y="2659002"/>
+                            <a:pt x="1069848" y="2681605"/>
+                          </a:cubicBezTo>
+                          <a:cubicBezTo>
+                            <a:pt x="868645" y="2704208"/>
+                            <a:pt x="251342" y="2671481"/>
+                            <a:pt x="0" y="2681605"/>
+                          </a:cubicBezTo>
+                          <a:cubicBezTo>
+                            <a:pt x="-18985" y="2394621"/>
+                            <a:pt x="19817" y="2219932"/>
+                            <a:pt x="0" y="1984388"/>
+                          </a:cubicBezTo>
+                          <a:cubicBezTo>
+                            <a:pt x="-19817" y="1748844"/>
+                            <a:pt x="-2399" y="1590367"/>
+                            <a:pt x="0" y="1394435"/>
+                          </a:cubicBezTo>
+                          <a:cubicBezTo>
+                            <a:pt x="2399" y="1198503"/>
+                            <a:pt x="13051" y="962637"/>
+                            <a:pt x="0" y="804482"/>
+                          </a:cubicBezTo>
+                          <a:cubicBezTo>
+                            <a:pt x="-13051" y="646327"/>
+                            <a:pt x="27523" y="238252"/>
+                            <a:pt x="0" y="0"/>
+                          </a:cubicBezTo>
+                          <a:close/>
+                        </a:path>
+                      </a:pathLst>
+                    </a:custGeom>
                     <a:noFill/>
-                    <a:ln>
-                      <a:noFill/>
+                    <a:ln w="19050">
+                      <a:solidFill>
+                        <a:schemeClr val="accent1">
+                          <a:lumMod val="75000"/>
+                        </a:schemeClr>
+                      </a:solidFill>
+                      <a:extLst>
+                        <a:ext uri="{C807C97D-BFC1-408E-A445-0C87EB9F89A2}">
+                          <ask:lineSketchStyleProps xmlns:ask="http://schemas.microsoft.com/office/drawing/2018/sketchyshapes" sd="115634638">
+                            <a:prstGeom prst="rect">
+                              <a:avLst/>
+                            </a:prstGeom>
+                            <ask:type>
+                              <ask:lineSketchFreehand/>
+                            </ask:type>
+                          </ask:lineSketchStyleProps>
+                        </a:ext>
+                      </a:extLst>
                     </a:ln>
                   </pic:spPr>
                 </pic:pic>
               </a:graphicData>
             </a:graphic>
-          </wp:inline>
+            <wp14:sizeRelH relativeFrom="margin">
+              <wp14:pctWidth>0</wp14:pctWidth>
+            </wp14:sizeRelH>
+            <wp14:sizeRelV relativeFrom="margin">
+              <wp14:pctHeight>0</wp14:pctHeight>
+            </wp14:sizeRelV>
+          </wp:anchor>
         </w:drawing>
+      </w:r>
+      <w:r>
+        <w:t>Installation des</w:t>
+      </w:r>
+      <w:r>
+        <w:t xml:space="preserve"> </w:t>
+      </w:r>
+      <w:r>
+        <w:t>bibliothèques: </w:t>
       </w:r>
     </w:p>
     <w:p>
@@ -2022,7 +2186,7 @@
         <w:drawing>
           <wp:inline distT="0" distB="0" distL="0" distR="0">
             <wp:extent cx="5486400" cy="2681605"/>
-            <wp:effectExtent l="0" t="0" r="0" b="4445"/>
+            <wp:effectExtent l="19050" t="38100" r="19050" b="42545"/>
             <wp:docPr id="1775010838" name="Picture 15"/>
             <wp:cNvGraphicFramePr>
               <a:graphicFrameLocks xmlns:a="http://schemas.openxmlformats.org/drawingml/2006/main" noChangeAspect="1"/>
@@ -2054,12 +2218,277 @@
                       <a:off x="0" y="0"/>
                       <a:ext cx="5486400" cy="2681605"/>
                     </a:xfrm>
-                    <a:prstGeom prst="rect">
+                    <a:custGeom>
                       <a:avLst/>
-                    </a:prstGeom>
+                      <a:gdLst>
+                        <a:gd name="connsiteX0" fmla="*/ 0 w 5486400"/>
+                        <a:gd name="connsiteY0" fmla="*/ 0 h 2681605"/>
+                        <a:gd name="connsiteX1" fmla="*/ 685800 w 5486400"/>
+                        <a:gd name="connsiteY1" fmla="*/ 0 h 2681605"/>
+                        <a:gd name="connsiteX2" fmla="*/ 1371600 w 5486400"/>
+                        <a:gd name="connsiteY2" fmla="*/ 0 h 2681605"/>
+                        <a:gd name="connsiteX3" fmla="*/ 2167128 w 5486400"/>
+                        <a:gd name="connsiteY3" fmla="*/ 0 h 2681605"/>
+                        <a:gd name="connsiteX4" fmla="*/ 2852928 w 5486400"/>
+                        <a:gd name="connsiteY4" fmla="*/ 0 h 2681605"/>
+                        <a:gd name="connsiteX5" fmla="*/ 3538728 w 5486400"/>
+                        <a:gd name="connsiteY5" fmla="*/ 0 h 2681605"/>
+                        <a:gd name="connsiteX6" fmla="*/ 4279392 w 5486400"/>
+                        <a:gd name="connsiteY6" fmla="*/ 0 h 2681605"/>
+                        <a:gd name="connsiteX7" fmla="*/ 5486400 w 5486400"/>
+                        <a:gd name="connsiteY7" fmla="*/ 0 h 2681605"/>
+                        <a:gd name="connsiteX8" fmla="*/ 5486400 w 5486400"/>
+                        <a:gd name="connsiteY8" fmla="*/ 616769 h 2681605"/>
+                        <a:gd name="connsiteX9" fmla="*/ 5486400 w 5486400"/>
+                        <a:gd name="connsiteY9" fmla="*/ 1206722 h 2681605"/>
+                        <a:gd name="connsiteX10" fmla="*/ 5486400 w 5486400"/>
+                        <a:gd name="connsiteY10" fmla="*/ 1903940 h 2681605"/>
+                        <a:gd name="connsiteX11" fmla="*/ 5486400 w 5486400"/>
+                        <a:gd name="connsiteY11" fmla="*/ 2681605 h 2681605"/>
+                        <a:gd name="connsiteX12" fmla="*/ 4745736 w 5486400"/>
+                        <a:gd name="connsiteY12" fmla="*/ 2681605 h 2681605"/>
+                        <a:gd name="connsiteX13" fmla="*/ 4169664 w 5486400"/>
+                        <a:gd name="connsiteY13" fmla="*/ 2681605 h 2681605"/>
+                        <a:gd name="connsiteX14" fmla="*/ 3593592 w 5486400"/>
+                        <a:gd name="connsiteY14" fmla="*/ 2681605 h 2681605"/>
+                        <a:gd name="connsiteX15" fmla="*/ 2852928 w 5486400"/>
+                        <a:gd name="connsiteY15" fmla="*/ 2681605 h 2681605"/>
+                        <a:gd name="connsiteX16" fmla="*/ 2276856 w 5486400"/>
+                        <a:gd name="connsiteY16" fmla="*/ 2681605 h 2681605"/>
+                        <a:gd name="connsiteX17" fmla="*/ 1755648 w 5486400"/>
+                        <a:gd name="connsiteY17" fmla="*/ 2681605 h 2681605"/>
+                        <a:gd name="connsiteX18" fmla="*/ 1069848 w 5486400"/>
+                        <a:gd name="connsiteY18" fmla="*/ 2681605 h 2681605"/>
+                        <a:gd name="connsiteX19" fmla="*/ 0 w 5486400"/>
+                        <a:gd name="connsiteY19" fmla="*/ 2681605 h 2681605"/>
+                        <a:gd name="connsiteX20" fmla="*/ 0 w 5486400"/>
+                        <a:gd name="connsiteY20" fmla="*/ 1984388 h 2681605"/>
+                        <a:gd name="connsiteX21" fmla="*/ 0 w 5486400"/>
+                        <a:gd name="connsiteY21" fmla="*/ 1394435 h 2681605"/>
+                        <a:gd name="connsiteX22" fmla="*/ 0 w 5486400"/>
+                        <a:gd name="connsiteY22" fmla="*/ 804482 h 2681605"/>
+                        <a:gd name="connsiteX23" fmla="*/ 0 w 5486400"/>
+                        <a:gd name="connsiteY23" fmla="*/ 0 h 2681605"/>
+                      </a:gdLst>
+                      <a:ahLst/>
+                      <a:cxnLst>
+                        <a:cxn ang="0">
+                          <a:pos x="connsiteX0" y="connsiteY0"/>
+                        </a:cxn>
+                        <a:cxn ang="0">
+                          <a:pos x="connsiteX1" y="connsiteY1"/>
+                        </a:cxn>
+                        <a:cxn ang="0">
+                          <a:pos x="connsiteX2" y="connsiteY2"/>
+                        </a:cxn>
+                        <a:cxn ang="0">
+                          <a:pos x="connsiteX3" y="connsiteY3"/>
+                        </a:cxn>
+                        <a:cxn ang="0">
+                          <a:pos x="connsiteX4" y="connsiteY4"/>
+                        </a:cxn>
+                        <a:cxn ang="0">
+                          <a:pos x="connsiteX5" y="connsiteY5"/>
+                        </a:cxn>
+                        <a:cxn ang="0">
+                          <a:pos x="connsiteX6" y="connsiteY6"/>
+                        </a:cxn>
+                        <a:cxn ang="0">
+                          <a:pos x="connsiteX7" y="connsiteY7"/>
+                        </a:cxn>
+                        <a:cxn ang="0">
+                          <a:pos x="connsiteX8" y="connsiteY8"/>
+                        </a:cxn>
+                        <a:cxn ang="0">
+                          <a:pos x="connsiteX9" y="connsiteY9"/>
+                        </a:cxn>
+                        <a:cxn ang="0">
+                          <a:pos x="connsiteX10" y="connsiteY10"/>
+                        </a:cxn>
+                        <a:cxn ang="0">
+                          <a:pos x="connsiteX11" y="connsiteY11"/>
+                        </a:cxn>
+                        <a:cxn ang="0">
+                          <a:pos x="connsiteX12" y="connsiteY12"/>
+                        </a:cxn>
+                        <a:cxn ang="0">
+                          <a:pos x="connsiteX13" y="connsiteY13"/>
+                        </a:cxn>
+                        <a:cxn ang="0">
+                          <a:pos x="connsiteX14" y="connsiteY14"/>
+                        </a:cxn>
+                        <a:cxn ang="0">
+                          <a:pos x="connsiteX15" y="connsiteY15"/>
+                        </a:cxn>
+                        <a:cxn ang="0">
+                          <a:pos x="connsiteX16" y="connsiteY16"/>
+                        </a:cxn>
+                        <a:cxn ang="0">
+                          <a:pos x="connsiteX17" y="connsiteY17"/>
+                        </a:cxn>
+                        <a:cxn ang="0">
+                          <a:pos x="connsiteX18" y="connsiteY18"/>
+                        </a:cxn>
+                        <a:cxn ang="0">
+                          <a:pos x="connsiteX19" y="connsiteY19"/>
+                        </a:cxn>
+                        <a:cxn ang="0">
+                          <a:pos x="connsiteX20" y="connsiteY20"/>
+                        </a:cxn>
+                        <a:cxn ang="0">
+                          <a:pos x="connsiteX21" y="connsiteY21"/>
+                        </a:cxn>
+                        <a:cxn ang="0">
+                          <a:pos x="connsiteX22" y="connsiteY22"/>
+                        </a:cxn>
+                        <a:cxn ang="0">
+                          <a:pos x="connsiteX23" y="connsiteY23"/>
+                        </a:cxn>
+                      </a:cxnLst>
+                      <a:rect l="l" t="t" r="r" b="b"/>
+                      <a:pathLst>
+                        <a:path w="5486400" h="2681605" extrusionOk="0">
+                          <a:moveTo>
+                            <a:pt x="0" y="0"/>
+                          </a:moveTo>
+                          <a:cubicBezTo>
+                            <a:pt x="229784" y="-4242"/>
+                            <a:pt x="351130" y="-9453"/>
+                            <a:pt x="685800" y="0"/>
+                          </a:cubicBezTo>
+                          <a:cubicBezTo>
+                            <a:pt x="1020470" y="9453"/>
+                            <a:pt x="1035028" y="15665"/>
+                            <a:pt x="1371600" y="0"/>
+                          </a:cubicBezTo>
+                          <a:cubicBezTo>
+                            <a:pt x="1708172" y="-15665"/>
+                            <a:pt x="1780902" y="-14207"/>
+                            <a:pt x="2167128" y="0"/>
+                          </a:cubicBezTo>
+                          <a:cubicBezTo>
+                            <a:pt x="2553354" y="14207"/>
+                            <a:pt x="2513166" y="27035"/>
+                            <a:pt x="2852928" y="0"/>
+                          </a:cubicBezTo>
+                          <a:cubicBezTo>
+                            <a:pt x="3192690" y="-27035"/>
+                            <a:pt x="3198998" y="-8492"/>
+                            <a:pt x="3538728" y="0"/>
+                          </a:cubicBezTo>
+                          <a:cubicBezTo>
+                            <a:pt x="3878458" y="8492"/>
+                            <a:pt x="3971714" y="-21207"/>
+                            <a:pt x="4279392" y="0"/>
+                          </a:cubicBezTo>
+                          <a:cubicBezTo>
+                            <a:pt x="4587070" y="21207"/>
+                            <a:pt x="4960808" y="-40393"/>
+                            <a:pt x="5486400" y="0"/>
+                          </a:cubicBezTo>
+                          <a:cubicBezTo>
+                            <a:pt x="5496280" y="297112"/>
+                            <a:pt x="5497601" y="394804"/>
+                            <a:pt x="5486400" y="616769"/>
+                          </a:cubicBezTo>
+                          <a:cubicBezTo>
+                            <a:pt x="5475199" y="838734"/>
+                            <a:pt x="5478595" y="980807"/>
+                            <a:pt x="5486400" y="1206722"/>
+                          </a:cubicBezTo>
+                          <a:cubicBezTo>
+                            <a:pt x="5494205" y="1432637"/>
+                            <a:pt x="5487021" y="1737966"/>
+                            <a:pt x="5486400" y="1903940"/>
+                          </a:cubicBezTo>
+                          <a:cubicBezTo>
+                            <a:pt x="5485779" y="2069914"/>
+                            <a:pt x="5496584" y="2391679"/>
+                            <a:pt x="5486400" y="2681605"/>
+                          </a:cubicBezTo>
+                          <a:cubicBezTo>
+                            <a:pt x="5149409" y="2674146"/>
+                            <a:pt x="4980626" y="2662155"/>
+                            <a:pt x="4745736" y="2681605"/>
+                          </a:cubicBezTo>
+                          <a:cubicBezTo>
+                            <a:pt x="4510846" y="2701055"/>
+                            <a:pt x="4285362" y="2696245"/>
+                            <a:pt x="4169664" y="2681605"/>
+                          </a:cubicBezTo>
+                          <a:cubicBezTo>
+                            <a:pt x="4053966" y="2666965"/>
+                            <a:pt x="3784617" y="2703914"/>
+                            <a:pt x="3593592" y="2681605"/>
+                          </a:cubicBezTo>
+                          <a:cubicBezTo>
+                            <a:pt x="3402567" y="2659296"/>
+                            <a:pt x="3171973" y="2674419"/>
+                            <a:pt x="2852928" y="2681605"/>
+                          </a:cubicBezTo>
+                          <a:cubicBezTo>
+                            <a:pt x="2533883" y="2688791"/>
+                            <a:pt x="2539534" y="2659475"/>
+                            <a:pt x="2276856" y="2681605"/>
+                          </a:cubicBezTo>
+                          <a:cubicBezTo>
+                            <a:pt x="2014178" y="2703735"/>
+                            <a:pt x="2009242" y="2684987"/>
+                            <a:pt x="1755648" y="2681605"/>
+                          </a:cubicBezTo>
+                          <a:cubicBezTo>
+                            <a:pt x="1502054" y="2678223"/>
+                            <a:pt x="1271051" y="2659002"/>
+                            <a:pt x="1069848" y="2681605"/>
+                          </a:cubicBezTo>
+                          <a:cubicBezTo>
+                            <a:pt x="868645" y="2704208"/>
+                            <a:pt x="251342" y="2671481"/>
+                            <a:pt x="0" y="2681605"/>
+                          </a:cubicBezTo>
+                          <a:cubicBezTo>
+                            <a:pt x="-18985" y="2394621"/>
+                            <a:pt x="19817" y="2219932"/>
+                            <a:pt x="0" y="1984388"/>
+                          </a:cubicBezTo>
+                          <a:cubicBezTo>
+                            <a:pt x="-19817" y="1748844"/>
+                            <a:pt x="-2399" y="1590367"/>
+                            <a:pt x="0" y="1394435"/>
+                          </a:cubicBezTo>
+                          <a:cubicBezTo>
+                            <a:pt x="2399" y="1198503"/>
+                            <a:pt x="13051" y="962637"/>
+                            <a:pt x="0" y="804482"/>
+                          </a:cubicBezTo>
+                          <a:cubicBezTo>
+                            <a:pt x="-13051" y="646327"/>
+                            <a:pt x="27523" y="238252"/>
+                            <a:pt x="0" y="0"/>
+                          </a:cubicBezTo>
+                          <a:close/>
+                        </a:path>
+                      </a:pathLst>
+                    </a:custGeom>
                     <a:noFill/>
-                    <a:ln>
-                      <a:noFill/>
+                    <a:ln w="19050">
+                      <a:solidFill>
+                        <a:schemeClr val="accent1">
+                          <a:lumMod val="75000"/>
+                        </a:schemeClr>
+                      </a:solidFill>
+                      <a:extLst>
+                        <a:ext uri="{C807C97D-BFC1-408E-A445-0C87EB9F89A2}">
+                          <ask:lineSketchStyleProps xmlns:ask="http://schemas.microsoft.com/office/drawing/2018/sketchyshapes" sd="115634638">
+                            <a:prstGeom prst="rect">
+                              <a:avLst/>
+                            </a:prstGeom>
+                            <ask:type>
+                              <ask:lineSketchFreehand/>
+                            </ask:type>
+                          </ask:lineSketchStyleProps>
+                        </a:ext>
+                      </a:extLst>
                     </a:ln>
                   </pic:spPr>
                 </pic:pic>
@@ -2082,7 +2511,6 @@
           <w:u w:val="single"/>
           <w:lang w:val="fr-FR"/>
         </w:rPr>
-        <w:lastRenderedPageBreak/>
         <w:t>scipy:</w:t>
       </w:r>
       <w:r>
@@ -2104,19 +2532,30 @@
       </w:pPr>
       <w:r>
         <w:rPr>
-          <w:lang w:val="fr-FR"/>
-        </w:rPr>
-        <w:t>Génération d’une dataset fake avec 10000 lignes, et des champs comme: </w:t>
-      </w:r>
-      <w:r>
-        <w:rPr>
           <w:noProof/>
         </w:rPr>
+        <w:lastRenderedPageBreak/>
         <w:drawing>
-          <wp:inline distT="0" distB="0" distL="0" distR="0">
-            <wp:extent cx="5267325" cy="1990725"/>
-            <wp:effectExtent l="0" t="0" r="9525" b="9525"/>
-            <wp:docPr id="1739789191" name="Picture 14"/>
+          <wp:anchor distT="0" distB="0" distL="114300" distR="114300" simplePos="0" relativeHeight="251658240" behindDoc="1" locked="0" layoutInCell="1" allowOverlap="1">
+            <wp:simplePos x="0" y="0"/>
+            <wp:positionH relativeFrom="margin">
+              <wp:align>center</wp:align>
+            </wp:positionH>
+            <wp:positionV relativeFrom="paragraph">
+              <wp:posOffset>1964385</wp:posOffset>
+            </wp:positionV>
+            <wp:extent cx="4201160" cy="828675"/>
+            <wp:effectExtent l="19050" t="19050" r="27940" b="28575"/>
+            <wp:wrapTight wrapText="bothSides">
+              <wp:wrapPolygon edited="0">
+                <wp:start x="-98" y="-497"/>
+                <wp:lineTo x="-98" y="21848"/>
+                <wp:lineTo x="21646" y="21848"/>
+                <wp:lineTo x="21646" y="-497"/>
+                <wp:lineTo x="-98" y="-497"/>
+              </wp:wrapPolygon>
+            </wp:wrapTight>
+            <wp:docPr id="537009720" name="Picture 13"/>
             <wp:cNvGraphicFramePr>
               <a:graphicFrameLocks xmlns:a="http://schemas.openxmlformats.org/drawingml/2006/main" noChangeAspect="1"/>
             </wp:cNvGraphicFramePr>
@@ -2124,7 +2563,7 @@
               <a:graphicData uri="http://schemas.openxmlformats.org/drawingml/2006/picture">
                 <pic:pic xmlns:pic="http://schemas.openxmlformats.org/drawingml/2006/picture">
                   <pic:nvPicPr>
-                    <pic:cNvPr id="0" name="Picture 63"/>
+                    <pic:cNvPr id="537009720" name="Picture 13"/>
                     <pic:cNvPicPr>
                       <a:picLocks noChangeAspect="1" noChangeArrowheads="1"/>
                     </pic:cNvPicPr>
@@ -2137,7 +2576,6 @@
                         </a:ext>
                       </a:extLst>
                     </a:blip>
-                    <a:srcRect/>
                     <a:stretch>
                       <a:fillRect/>
                     </a:stretch>
@@ -2145,39 +2583,318 @@
                   <pic:spPr bwMode="auto">
                     <a:xfrm>
                       <a:off x="0" y="0"/>
-                      <a:ext cx="5267325" cy="1990725"/>
+                      <a:ext cx="4201160" cy="828675"/>
                     </a:xfrm>
-                    <a:prstGeom prst="rect">
+                    <a:custGeom>
                       <a:avLst/>
-                    </a:prstGeom>
+                      <a:gdLst>
+                        <a:gd name="connsiteX0" fmla="*/ 0 w 5486400"/>
+                        <a:gd name="connsiteY0" fmla="*/ 0 h 2681605"/>
+                        <a:gd name="connsiteX1" fmla="*/ 685800 w 5486400"/>
+                        <a:gd name="connsiteY1" fmla="*/ 0 h 2681605"/>
+                        <a:gd name="connsiteX2" fmla="*/ 1371600 w 5486400"/>
+                        <a:gd name="connsiteY2" fmla="*/ 0 h 2681605"/>
+                        <a:gd name="connsiteX3" fmla="*/ 2167128 w 5486400"/>
+                        <a:gd name="connsiteY3" fmla="*/ 0 h 2681605"/>
+                        <a:gd name="connsiteX4" fmla="*/ 2852928 w 5486400"/>
+                        <a:gd name="connsiteY4" fmla="*/ 0 h 2681605"/>
+                        <a:gd name="connsiteX5" fmla="*/ 3538728 w 5486400"/>
+                        <a:gd name="connsiteY5" fmla="*/ 0 h 2681605"/>
+                        <a:gd name="connsiteX6" fmla="*/ 4279392 w 5486400"/>
+                        <a:gd name="connsiteY6" fmla="*/ 0 h 2681605"/>
+                        <a:gd name="connsiteX7" fmla="*/ 5486400 w 5486400"/>
+                        <a:gd name="connsiteY7" fmla="*/ 0 h 2681605"/>
+                        <a:gd name="connsiteX8" fmla="*/ 5486400 w 5486400"/>
+                        <a:gd name="connsiteY8" fmla="*/ 616769 h 2681605"/>
+                        <a:gd name="connsiteX9" fmla="*/ 5486400 w 5486400"/>
+                        <a:gd name="connsiteY9" fmla="*/ 1206722 h 2681605"/>
+                        <a:gd name="connsiteX10" fmla="*/ 5486400 w 5486400"/>
+                        <a:gd name="connsiteY10" fmla="*/ 1903940 h 2681605"/>
+                        <a:gd name="connsiteX11" fmla="*/ 5486400 w 5486400"/>
+                        <a:gd name="connsiteY11" fmla="*/ 2681605 h 2681605"/>
+                        <a:gd name="connsiteX12" fmla="*/ 4745736 w 5486400"/>
+                        <a:gd name="connsiteY12" fmla="*/ 2681605 h 2681605"/>
+                        <a:gd name="connsiteX13" fmla="*/ 4169664 w 5486400"/>
+                        <a:gd name="connsiteY13" fmla="*/ 2681605 h 2681605"/>
+                        <a:gd name="connsiteX14" fmla="*/ 3593592 w 5486400"/>
+                        <a:gd name="connsiteY14" fmla="*/ 2681605 h 2681605"/>
+                        <a:gd name="connsiteX15" fmla="*/ 2852928 w 5486400"/>
+                        <a:gd name="connsiteY15" fmla="*/ 2681605 h 2681605"/>
+                        <a:gd name="connsiteX16" fmla="*/ 2276856 w 5486400"/>
+                        <a:gd name="connsiteY16" fmla="*/ 2681605 h 2681605"/>
+                        <a:gd name="connsiteX17" fmla="*/ 1755648 w 5486400"/>
+                        <a:gd name="connsiteY17" fmla="*/ 2681605 h 2681605"/>
+                        <a:gd name="connsiteX18" fmla="*/ 1069848 w 5486400"/>
+                        <a:gd name="connsiteY18" fmla="*/ 2681605 h 2681605"/>
+                        <a:gd name="connsiteX19" fmla="*/ 0 w 5486400"/>
+                        <a:gd name="connsiteY19" fmla="*/ 2681605 h 2681605"/>
+                        <a:gd name="connsiteX20" fmla="*/ 0 w 5486400"/>
+                        <a:gd name="connsiteY20" fmla="*/ 1984388 h 2681605"/>
+                        <a:gd name="connsiteX21" fmla="*/ 0 w 5486400"/>
+                        <a:gd name="connsiteY21" fmla="*/ 1394435 h 2681605"/>
+                        <a:gd name="connsiteX22" fmla="*/ 0 w 5486400"/>
+                        <a:gd name="connsiteY22" fmla="*/ 804482 h 2681605"/>
+                        <a:gd name="connsiteX23" fmla="*/ 0 w 5486400"/>
+                        <a:gd name="connsiteY23" fmla="*/ 0 h 2681605"/>
+                      </a:gdLst>
+                      <a:ahLst/>
+                      <a:cxnLst>
+                        <a:cxn ang="0">
+                          <a:pos x="connsiteX0" y="connsiteY0"/>
+                        </a:cxn>
+                        <a:cxn ang="0">
+                          <a:pos x="connsiteX1" y="connsiteY1"/>
+                        </a:cxn>
+                        <a:cxn ang="0">
+                          <a:pos x="connsiteX2" y="connsiteY2"/>
+                        </a:cxn>
+                        <a:cxn ang="0">
+                          <a:pos x="connsiteX3" y="connsiteY3"/>
+                        </a:cxn>
+                        <a:cxn ang="0">
+                          <a:pos x="connsiteX4" y="connsiteY4"/>
+                        </a:cxn>
+                        <a:cxn ang="0">
+                          <a:pos x="connsiteX5" y="connsiteY5"/>
+                        </a:cxn>
+                        <a:cxn ang="0">
+                          <a:pos x="connsiteX6" y="connsiteY6"/>
+                        </a:cxn>
+                        <a:cxn ang="0">
+                          <a:pos x="connsiteX7" y="connsiteY7"/>
+                        </a:cxn>
+                        <a:cxn ang="0">
+                          <a:pos x="connsiteX8" y="connsiteY8"/>
+                        </a:cxn>
+                        <a:cxn ang="0">
+                          <a:pos x="connsiteX9" y="connsiteY9"/>
+                        </a:cxn>
+                        <a:cxn ang="0">
+                          <a:pos x="connsiteX10" y="connsiteY10"/>
+                        </a:cxn>
+                        <a:cxn ang="0">
+                          <a:pos x="connsiteX11" y="connsiteY11"/>
+                        </a:cxn>
+                        <a:cxn ang="0">
+                          <a:pos x="connsiteX12" y="connsiteY12"/>
+                        </a:cxn>
+                        <a:cxn ang="0">
+                          <a:pos x="connsiteX13" y="connsiteY13"/>
+                        </a:cxn>
+                        <a:cxn ang="0">
+                          <a:pos x="connsiteX14" y="connsiteY14"/>
+                        </a:cxn>
+                        <a:cxn ang="0">
+                          <a:pos x="connsiteX15" y="connsiteY15"/>
+                        </a:cxn>
+                        <a:cxn ang="0">
+                          <a:pos x="connsiteX16" y="connsiteY16"/>
+                        </a:cxn>
+                        <a:cxn ang="0">
+                          <a:pos x="connsiteX17" y="connsiteY17"/>
+                        </a:cxn>
+                        <a:cxn ang="0">
+                          <a:pos x="connsiteX18" y="connsiteY18"/>
+                        </a:cxn>
+                        <a:cxn ang="0">
+                          <a:pos x="connsiteX19" y="connsiteY19"/>
+                        </a:cxn>
+                        <a:cxn ang="0">
+                          <a:pos x="connsiteX20" y="connsiteY20"/>
+                        </a:cxn>
+                        <a:cxn ang="0">
+                          <a:pos x="connsiteX21" y="connsiteY21"/>
+                        </a:cxn>
+                        <a:cxn ang="0">
+                          <a:pos x="connsiteX22" y="connsiteY22"/>
+                        </a:cxn>
+                        <a:cxn ang="0">
+                          <a:pos x="connsiteX23" y="connsiteY23"/>
+                        </a:cxn>
+                      </a:cxnLst>
+                      <a:rect l="l" t="t" r="r" b="b"/>
+                      <a:pathLst>
+                        <a:path w="5486400" h="2681605" extrusionOk="0">
+                          <a:moveTo>
+                            <a:pt x="0" y="0"/>
+                          </a:moveTo>
+                          <a:cubicBezTo>
+                            <a:pt x="229784" y="-4242"/>
+                            <a:pt x="351130" y="-9453"/>
+                            <a:pt x="685800" y="0"/>
+                          </a:cubicBezTo>
+                          <a:cubicBezTo>
+                            <a:pt x="1020470" y="9453"/>
+                            <a:pt x="1035028" y="15665"/>
+                            <a:pt x="1371600" y="0"/>
+                          </a:cubicBezTo>
+                          <a:cubicBezTo>
+                            <a:pt x="1708172" y="-15665"/>
+                            <a:pt x="1780902" y="-14207"/>
+                            <a:pt x="2167128" y="0"/>
+                          </a:cubicBezTo>
+                          <a:cubicBezTo>
+                            <a:pt x="2553354" y="14207"/>
+                            <a:pt x="2513166" y="27035"/>
+                            <a:pt x="2852928" y="0"/>
+                          </a:cubicBezTo>
+                          <a:cubicBezTo>
+                            <a:pt x="3192690" y="-27035"/>
+                            <a:pt x="3198998" y="-8492"/>
+                            <a:pt x="3538728" y="0"/>
+                          </a:cubicBezTo>
+                          <a:cubicBezTo>
+                            <a:pt x="3878458" y="8492"/>
+                            <a:pt x="3971714" y="-21207"/>
+                            <a:pt x="4279392" y="0"/>
+                          </a:cubicBezTo>
+                          <a:cubicBezTo>
+                            <a:pt x="4587070" y="21207"/>
+                            <a:pt x="4960808" y="-40393"/>
+                            <a:pt x="5486400" y="0"/>
+                          </a:cubicBezTo>
+                          <a:cubicBezTo>
+                            <a:pt x="5496280" y="297112"/>
+                            <a:pt x="5497601" y="394804"/>
+                            <a:pt x="5486400" y="616769"/>
+                          </a:cubicBezTo>
+                          <a:cubicBezTo>
+                            <a:pt x="5475199" y="838734"/>
+                            <a:pt x="5478595" y="980807"/>
+                            <a:pt x="5486400" y="1206722"/>
+                          </a:cubicBezTo>
+                          <a:cubicBezTo>
+                            <a:pt x="5494205" y="1432637"/>
+                            <a:pt x="5487021" y="1737966"/>
+                            <a:pt x="5486400" y="1903940"/>
+                          </a:cubicBezTo>
+                          <a:cubicBezTo>
+                            <a:pt x="5485779" y="2069914"/>
+                            <a:pt x="5496584" y="2391679"/>
+                            <a:pt x="5486400" y="2681605"/>
+                          </a:cubicBezTo>
+                          <a:cubicBezTo>
+                            <a:pt x="5149409" y="2674146"/>
+                            <a:pt x="4980626" y="2662155"/>
+                            <a:pt x="4745736" y="2681605"/>
+                          </a:cubicBezTo>
+                          <a:cubicBezTo>
+                            <a:pt x="4510846" y="2701055"/>
+                            <a:pt x="4285362" y="2696245"/>
+                            <a:pt x="4169664" y="2681605"/>
+                          </a:cubicBezTo>
+                          <a:cubicBezTo>
+                            <a:pt x="4053966" y="2666965"/>
+                            <a:pt x="3784617" y="2703914"/>
+                            <a:pt x="3593592" y="2681605"/>
+                          </a:cubicBezTo>
+                          <a:cubicBezTo>
+                            <a:pt x="3402567" y="2659296"/>
+                            <a:pt x="3171973" y="2674419"/>
+                            <a:pt x="2852928" y="2681605"/>
+                          </a:cubicBezTo>
+                          <a:cubicBezTo>
+                            <a:pt x="2533883" y="2688791"/>
+                            <a:pt x="2539534" y="2659475"/>
+                            <a:pt x="2276856" y="2681605"/>
+                          </a:cubicBezTo>
+                          <a:cubicBezTo>
+                            <a:pt x="2014178" y="2703735"/>
+                            <a:pt x="2009242" y="2684987"/>
+                            <a:pt x="1755648" y="2681605"/>
+                          </a:cubicBezTo>
+                          <a:cubicBezTo>
+                            <a:pt x="1502054" y="2678223"/>
+                            <a:pt x="1271051" y="2659002"/>
+                            <a:pt x="1069848" y="2681605"/>
+                          </a:cubicBezTo>
+                          <a:cubicBezTo>
+                            <a:pt x="868645" y="2704208"/>
+                            <a:pt x="251342" y="2671481"/>
+                            <a:pt x="0" y="2681605"/>
+                          </a:cubicBezTo>
+                          <a:cubicBezTo>
+                            <a:pt x="-18985" y="2394621"/>
+                            <a:pt x="19817" y="2219932"/>
+                            <a:pt x="0" y="1984388"/>
+                          </a:cubicBezTo>
+                          <a:cubicBezTo>
+                            <a:pt x="-19817" y="1748844"/>
+                            <a:pt x="-2399" y="1590367"/>
+                            <a:pt x="0" y="1394435"/>
+                          </a:cubicBezTo>
+                          <a:cubicBezTo>
+                            <a:pt x="2399" y="1198503"/>
+                            <a:pt x="13051" y="962637"/>
+                            <a:pt x="0" y="804482"/>
+                          </a:cubicBezTo>
+                          <a:cubicBezTo>
+                            <a:pt x="-13051" y="646327"/>
+                            <a:pt x="27523" y="238252"/>
+                            <a:pt x="0" y="0"/>
+                          </a:cubicBezTo>
+                          <a:close/>
+                        </a:path>
+                      </a:pathLst>
+                    </a:custGeom>
                     <a:noFill/>
-                    <a:ln>
-                      <a:noFill/>
+                    <a:ln w="19050">
+                      <a:solidFill>
+                        <a:schemeClr val="accent1">
+                          <a:lumMod val="75000"/>
+                        </a:schemeClr>
+                      </a:solidFill>
+                      <a:extLst>
+                        <a:ext uri="{C807C97D-BFC1-408E-A445-0C87EB9F89A2}">
+                          <ask:lineSketchStyleProps xmlns:ask="http://schemas.microsoft.com/office/drawing/2018/sketchyshapes" sd="115634638">
+                            <a:prstGeom prst="rect">
+                              <a:avLst/>
+                            </a:prstGeom>
+                            <ask:type>
+                              <ask:lineSketchFreehand/>
+                            </ask:type>
+                          </ask:lineSketchStyleProps>
+                        </a:ext>
+                      </a:extLst>
                     </a:ln>
                   </pic:spPr>
                 </pic:pic>
               </a:graphicData>
             </a:graphic>
-          </wp:inline>
+            <wp14:sizeRelH relativeFrom="margin">
+              <wp14:pctWidth>0</wp14:pctWidth>
+            </wp14:sizeRelH>
+            <wp14:sizeRelV relativeFrom="margin">
+              <wp14:pctHeight>0</wp14:pctHeight>
+            </wp14:sizeRelV>
+          </wp:anchor>
         </w:drawing>
       </w:r>
-    </w:p>
-    <w:p>
-      <w:r>
-        <w:rPr>
-          <w:lang w:val="fr-FR"/>
-        </w:rPr>
-        <w:br/>
-      </w:r>
       <w:r>
         <w:rPr>
           <w:noProof/>
         </w:rPr>
         <w:drawing>
-          <wp:inline distT="0" distB="0" distL="0" distR="0">
-            <wp:extent cx="5486400" cy="386715"/>
-            <wp:effectExtent l="0" t="0" r="0" b="0"/>
-            <wp:docPr id="537009720" name="Picture 13"/>
+          <wp:anchor distT="0" distB="0" distL="114300" distR="114300" simplePos="0" relativeHeight="251661312" behindDoc="1" locked="0" layoutInCell="1" allowOverlap="1">
+            <wp:simplePos x="0" y="0"/>
+            <wp:positionH relativeFrom="margin">
+              <wp:align>left</wp:align>
+            </wp:positionH>
+            <wp:positionV relativeFrom="paragraph">
+              <wp:posOffset>259411</wp:posOffset>
+            </wp:positionV>
+            <wp:extent cx="5267325" cy="1622425"/>
+            <wp:effectExtent l="19050" t="19050" r="28575" b="15875"/>
+            <wp:wrapTight wrapText="bothSides">
+              <wp:wrapPolygon edited="0">
+                <wp:start x="-78" y="-254"/>
+                <wp:lineTo x="-78" y="21558"/>
+                <wp:lineTo x="21639" y="21558"/>
+                <wp:lineTo x="21639" y="-254"/>
+                <wp:lineTo x="-78" y="-254"/>
+              </wp:wrapPolygon>
+            </wp:wrapTight>
+            <wp:docPr id="1739789191" name="Picture 14"/>
             <wp:cNvGraphicFramePr>
               <a:graphicFrameLocks xmlns:a="http://schemas.openxmlformats.org/drawingml/2006/main" noChangeAspect="1"/>
             </wp:cNvGraphicFramePr>
@@ -2185,7 +2902,7 @@
               <a:graphicData uri="http://schemas.openxmlformats.org/drawingml/2006/picture">
                 <pic:pic xmlns:pic="http://schemas.openxmlformats.org/drawingml/2006/picture">
                   <pic:nvPicPr>
-                    <pic:cNvPr id="0" name="Picture 64"/>
+                    <pic:cNvPr id="1739789191" name="Picture 14"/>
                     <pic:cNvPicPr>
                       <a:picLocks noChangeAspect="1" noChangeArrowheads="1"/>
                     </pic:cNvPicPr>
@@ -2198,7 +2915,6 @@
                         </a:ext>
                       </a:extLst>
                     </a:blip>
-                    <a:srcRect/>
                     <a:stretch>
                       <a:fillRect/>
                     </a:stretch>
@@ -2206,30 +2922,396 @@
                   <pic:spPr bwMode="auto">
                     <a:xfrm>
                       <a:off x="0" y="0"/>
-                      <a:ext cx="5486400" cy="386715"/>
+                      <a:ext cx="5267325" cy="1622425"/>
                     </a:xfrm>
-                    <a:prstGeom prst="rect">
+                    <a:custGeom>
                       <a:avLst/>
-                    </a:prstGeom>
+                      <a:gdLst>
+                        <a:gd name="connsiteX0" fmla="*/ 0 w 5486400"/>
+                        <a:gd name="connsiteY0" fmla="*/ 0 h 2681605"/>
+                        <a:gd name="connsiteX1" fmla="*/ 685800 w 5486400"/>
+                        <a:gd name="connsiteY1" fmla="*/ 0 h 2681605"/>
+                        <a:gd name="connsiteX2" fmla="*/ 1371600 w 5486400"/>
+                        <a:gd name="connsiteY2" fmla="*/ 0 h 2681605"/>
+                        <a:gd name="connsiteX3" fmla="*/ 2167128 w 5486400"/>
+                        <a:gd name="connsiteY3" fmla="*/ 0 h 2681605"/>
+                        <a:gd name="connsiteX4" fmla="*/ 2852928 w 5486400"/>
+                        <a:gd name="connsiteY4" fmla="*/ 0 h 2681605"/>
+                        <a:gd name="connsiteX5" fmla="*/ 3538728 w 5486400"/>
+                        <a:gd name="connsiteY5" fmla="*/ 0 h 2681605"/>
+                        <a:gd name="connsiteX6" fmla="*/ 4279392 w 5486400"/>
+                        <a:gd name="connsiteY6" fmla="*/ 0 h 2681605"/>
+                        <a:gd name="connsiteX7" fmla="*/ 5486400 w 5486400"/>
+                        <a:gd name="connsiteY7" fmla="*/ 0 h 2681605"/>
+                        <a:gd name="connsiteX8" fmla="*/ 5486400 w 5486400"/>
+                        <a:gd name="connsiteY8" fmla="*/ 616769 h 2681605"/>
+                        <a:gd name="connsiteX9" fmla="*/ 5486400 w 5486400"/>
+                        <a:gd name="connsiteY9" fmla="*/ 1206722 h 2681605"/>
+                        <a:gd name="connsiteX10" fmla="*/ 5486400 w 5486400"/>
+                        <a:gd name="connsiteY10" fmla="*/ 1903940 h 2681605"/>
+                        <a:gd name="connsiteX11" fmla="*/ 5486400 w 5486400"/>
+                        <a:gd name="connsiteY11" fmla="*/ 2681605 h 2681605"/>
+                        <a:gd name="connsiteX12" fmla="*/ 4745736 w 5486400"/>
+                        <a:gd name="connsiteY12" fmla="*/ 2681605 h 2681605"/>
+                        <a:gd name="connsiteX13" fmla="*/ 4169664 w 5486400"/>
+                        <a:gd name="connsiteY13" fmla="*/ 2681605 h 2681605"/>
+                        <a:gd name="connsiteX14" fmla="*/ 3593592 w 5486400"/>
+                        <a:gd name="connsiteY14" fmla="*/ 2681605 h 2681605"/>
+                        <a:gd name="connsiteX15" fmla="*/ 2852928 w 5486400"/>
+                        <a:gd name="connsiteY15" fmla="*/ 2681605 h 2681605"/>
+                        <a:gd name="connsiteX16" fmla="*/ 2276856 w 5486400"/>
+                        <a:gd name="connsiteY16" fmla="*/ 2681605 h 2681605"/>
+                        <a:gd name="connsiteX17" fmla="*/ 1755648 w 5486400"/>
+                        <a:gd name="connsiteY17" fmla="*/ 2681605 h 2681605"/>
+                        <a:gd name="connsiteX18" fmla="*/ 1069848 w 5486400"/>
+                        <a:gd name="connsiteY18" fmla="*/ 2681605 h 2681605"/>
+                        <a:gd name="connsiteX19" fmla="*/ 0 w 5486400"/>
+                        <a:gd name="connsiteY19" fmla="*/ 2681605 h 2681605"/>
+                        <a:gd name="connsiteX20" fmla="*/ 0 w 5486400"/>
+                        <a:gd name="connsiteY20" fmla="*/ 1984388 h 2681605"/>
+                        <a:gd name="connsiteX21" fmla="*/ 0 w 5486400"/>
+                        <a:gd name="connsiteY21" fmla="*/ 1394435 h 2681605"/>
+                        <a:gd name="connsiteX22" fmla="*/ 0 w 5486400"/>
+                        <a:gd name="connsiteY22" fmla="*/ 804482 h 2681605"/>
+                        <a:gd name="connsiteX23" fmla="*/ 0 w 5486400"/>
+                        <a:gd name="connsiteY23" fmla="*/ 0 h 2681605"/>
+                      </a:gdLst>
+                      <a:ahLst/>
+                      <a:cxnLst>
+                        <a:cxn ang="0">
+                          <a:pos x="connsiteX0" y="connsiteY0"/>
+                        </a:cxn>
+                        <a:cxn ang="0">
+                          <a:pos x="connsiteX1" y="connsiteY1"/>
+                        </a:cxn>
+                        <a:cxn ang="0">
+                          <a:pos x="connsiteX2" y="connsiteY2"/>
+                        </a:cxn>
+                        <a:cxn ang="0">
+                          <a:pos x="connsiteX3" y="connsiteY3"/>
+                        </a:cxn>
+                        <a:cxn ang="0">
+                          <a:pos x="connsiteX4" y="connsiteY4"/>
+                        </a:cxn>
+                        <a:cxn ang="0">
+                          <a:pos x="connsiteX5" y="connsiteY5"/>
+                        </a:cxn>
+                        <a:cxn ang="0">
+                          <a:pos x="connsiteX6" y="connsiteY6"/>
+                        </a:cxn>
+                        <a:cxn ang="0">
+                          <a:pos x="connsiteX7" y="connsiteY7"/>
+                        </a:cxn>
+                        <a:cxn ang="0">
+                          <a:pos x="connsiteX8" y="connsiteY8"/>
+                        </a:cxn>
+                        <a:cxn ang="0">
+                          <a:pos x="connsiteX9" y="connsiteY9"/>
+                        </a:cxn>
+                        <a:cxn ang="0">
+                          <a:pos x="connsiteX10" y="connsiteY10"/>
+                        </a:cxn>
+                        <a:cxn ang="0">
+                          <a:pos x="connsiteX11" y="connsiteY11"/>
+                        </a:cxn>
+                        <a:cxn ang="0">
+                          <a:pos x="connsiteX12" y="connsiteY12"/>
+                        </a:cxn>
+                        <a:cxn ang="0">
+                          <a:pos x="connsiteX13" y="connsiteY13"/>
+                        </a:cxn>
+                        <a:cxn ang="0">
+                          <a:pos x="connsiteX14" y="connsiteY14"/>
+                        </a:cxn>
+                        <a:cxn ang="0">
+                          <a:pos x="connsiteX15" y="connsiteY15"/>
+                        </a:cxn>
+                        <a:cxn ang="0">
+                          <a:pos x="connsiteX16" y="connsiteY16"/>
+                        </a:cxn>
+                        <a:cxn ang="0">
+                          <a:pos x="connsiteX17" y="connsiteY17"/>
+                        </a:cxn>
+                        <a:cxn ang="0">
+                          <a:pos x="connsiteX18" y="connsiteY18"/>
+                        </a:cxn>
+                        <a:cxn ang="0">
+                          <a:pos x="connsiteX19" y="connsiteY19"/>
+                        </a:cxn>
+                        <a:cxn ang="0">
+                          <a:pos x="connsiteX20" y="connsiteY20"/>
+                        </a:cxn>
+                        <a:cxn ang="0">
+                          <a:pos x="connsiteX21" y="connsiteY21"/>
+                        </a:cxn>
+                        <a:cxn ang="0">
+                          <a:pos x="connsiteX22" y="connsiteY22"/>
+                        </a:cxn>
+                        <a:cxn ang="0">
+                          <a:pos x="connsiteX23" y="connsiteY23"/>
+                        </a:cxn>
+                      </a:cxnLst>
+                      <a:rect l="l" t="t" r="r" b="b"/>
+                      <a:pathLst>
+                        <a:path w="5486400" h="2681605" extrusionOk="0">
+                          <a:moveTo>
+                            <a:pt x="0" y="0"/>
+                          </a:moveTo>
+                          <a:cubicBezTo>
+                            <a:pt x="229784" y="-4242"/>
+                            <a:pt x="351130" y="-9453"/>
+                            <a:pt x="685800" y="0"/>
+                          </a:cubicBezTo>
+                          <a:cubicBezTo>
+                            <a:pt x="1020470" y="9453"/>
+                            <a:pt x="1035028" y="15665"/>
+                            <a:pt x="1371600" y="0"/>
+                          </a:cubicBezTo>
+                          <a:cubicBezTo>
+                            <a:pt x="1708172" y="-15665"/>
+                            <a:pt x="1780902" y="-14207"/>
+                            <a:pt x="2167128" y="0"/>
+                          </a:cubicBezTo>
+                          <a:cubicBezTo>
+                            <a:pt x="2553354" y="14207"/>
+                            <a:pt x="2513166" y="27035"/>
+                            <a:pt x="2852928" y="0"/>
+                          </a:cubicBezTo>
+                          <a:cubicBezTo>
+                            <a:pt x="3192690" y="-27035"/>
+                            <a:pt x="3198998" y="-8492"/>
+                            <a:pt x="3538728" y="0"/>
+                          </a:cubicBezTo>
+                          <a:cubicBezTo>
+                            <a:pt x="3878458" y="8492"/>
+                            <a:pt x="3971714" y="-21207"/>
+                            <a:pt x="4279392" y="0"/>
+                          </a:cubicBezTo>
+                          <a:cubicBezTo>
+                            <a:pt x="4587070" y="21207"/>
+                            <a:pt x="4960808" y="-40393"/>
+                            <a:pt x="5486400" y="0"/>
+                          </a:cubicBezTo>
+                          <a:cubicBezTo>
+                            <a:pt x="5496280" y="297112"/>
+                            <a:pt x="5497601" y="394804"/>
+                            <a:pt x="5486400" y="616769"/>
+                          </a:cubicBezTo>
+                          <a:cubicBezTo>
+                            <a:pt x="5475199" y="838734"/>
+                            <a:pt x="5478595" y="980807"/>
+                            <a:pt x="5486400" y="1206722"/>
+                          </a:cubicBezTo>
+                          <a:cubicBezTo>
+                            <a:pt x="5494205" y="1432637"/>
+                            <a:pt x="5487021" y="1737966"/>
+                            <a:pt x="5486400" y="1903940"/>
+                          </a:cubicBezTo>
+                          <a:cubicBezTo>
+                            <a:pt x="5485779" y="2069914"/>
+                            <a:pt x="5496584" y="2391679"/>
+                            <a:pt x="5486400" y="2681605"/>
+                          </a:cubicBezTo>
+                          <a:cubicBezTo>
+                            <a:pt x="5149409" y="2674146"/>
+                            <a:pt x="4980626" y="2662155"/>
+                            <a:pt x="4745736" y="2681605"/>
+                          </a:cubicBezTo>
+                          <a:cubicBezTo>
+                            <a:pt x="4510846" y="2701055"/>
+                            <a:pt x="4285362" y="2696245"/>
+                            <a:pt x="4169664" y="2681605"/>
+                          </a:cubicBezTo>
+                          <a:cubicBezTo>
+                            <a:pt x="4053966" y="2666965"/>
+                            <a:pt x="3784617" y="2703914"/>
+                            <a:pt x="3593592" y="2681605"/>
+                          </a:cubicBezTo>
+                          <a:cubicBezTo>
+                            <a:pt x="3402567" y="2659296"/>
+                            <a:pt x="3171973" y="2674419"/>
+                            <a:pt x="2852928" y="2681605"/>
+                          </a:cubicBezTo>
+                          <a:cubicBezTo>
+                            <a:pt x="2533883" y="2688791"/>
+                            <a:pt x="2539534" y="2659475"/>
+                            <a:pt x="2276856" y="2681605"/>
+                          </a:cubicBezTo>
+                          <a:cubicBezTo>
+                            <a:pt x="2014178" y="2703735"/>
+                            <a:pt x="2009242" y="2684987"/>
+                            <a:pt x="1755648" y="2681605"/>
+                          </a:cubicBezTo>
+                          <a:cubicBezTo>
+                            <a:pt x="1502054" y="2678223"/>
+                            <a:pt x="1271051" y="2659002"/>
+                            <a:pt x="1069848" y="2681605"/>
+                          </a:cubicBezTo>
+                          <a:cubicBezTo>
+                            <a:pt x="868645" y="2704208"/>
+                            <a:pt x="251342" y="2671481"/>
+                            <a:pt x="0" y="2681605"/>
+                          </a:cubicBezTo>
+                          <a:cubicBezTo>
+                            <a:pt x="-18985" y="2394621"/>
+                            <a:pt x="19817" y="2219932"/>
+                            <a:pt x="0" y="1984388"/>
+                          </a:cubicBezTo>
+                          <a:cubicBezTo>
+                            <a:pt x="-19817" y="1748844"/>
+                            <a:pt x="-2399" y="1590367"/>
+                            <a:pt x="0" y="1394435"/>
+                          </a:cubicBezTo>
+                          <a:cubicBezTo>
+                            <a:pt x="2399" y="1198503"/>
+                            <a:pt x="13051" y="962637"/>
+                            <a:pt x="0" y="804482"/>
+                          </a:cubicBezTo>
+                          <a:cubicBezTo>
+                            <a:pt x="-13051" y="646327"/>
+                            <a:pt x="27523" y="238252"/>
+                            <a:pt x="0" y="0"/>
+                          </a:cubicBezTo>
+                          <a:close/>
+                        </a:path>
+                      </a:pathLst>
+                    </a:custGeom>
                     <a:noFill/>
-                    <a:ln>
-                      <a:noFill/>
+                    <a:ln w="19050">
+                      <a:solidFill>
+                        <a:schemeClr val="accent1">
+                          <a:lumMod val="75000"/>
+                        </a:schemeClr>
+                      </a:solidFill>
+                      <a:extLst>
+                        <a:ext uri="{C807C97D-BFC1-408E-A445-0C87EB9F89A2}">
+                          <ask:lineSketchStyleProps xmlns:ask="http://schemas.microsoft.com/office/drawing/2018/sketchyshapes" sd="115634638">
+                            <a:prstGeom prst="rect">
+                              <a:avLst/>
+                            </a:prstGeom>
+                            <ask:type>
+                              <ask:lineSketchFreehand/>
+                            </ask:type>
+                          </ask:lineSketchStyleProps>
+                        </a:ext>
+                      </a:extLst>
                     </a:ln>
                   </pic:spPr>
                 </pic:pic>
               </a:graphicData>
             </a:graphic>
-          </wp:inline>
+          </wp:anchor>
         </w:drawing>
+      </w:r>
+      <w:r>
+        <w:rPr>
+          <w:lang w:val="fr-FR"/>
+        </w:rPr>
+        <w:t>Génération d’une dataset fake avec 10</w:t>
+      </w:r>
+      <w:r>
+        <w:rPr>
+          <w:lang w:val="fr-FR"/>
+        </w:rPr>
+        <w:t>k</w:t>
+      </w:r>
+      <w:r>
+        <w:rPr>
+          <w:lang w:val="fr-FR"/>
+        </w:rPr>
+        <w:t xml:space="preserve">, </w:t>
+      </w:r>
+      <w:r>
+        <w:rPr>
+          <w:lang w:val="fr-FR"/>
+        </w:rPr>
+        <w:t>100k</w:t>
+      </w:r>
+      <w:r>
+        <w:rPr>
+          <w:lang w:val="fr-FR"/>
+        </w:rPr>
+        <w:t xml:space="preserve"> </w:t>
+      </w:r>
+      <w:r>
+        <w:rPr>
+          <w:lang w:val="fr-FR"/>
+        </w:rPr>
+        <w:t>et 1</w:t>
+      </w:r>
+      <w:r>
+        <w:rPr>
+          <w:lang w:val="fr-FR"/>
+        </w:rPr>
+        <w:t>m</w:t>
+      </w:r>
+      <w:r>
+        <w:rPr>
+          <w:lang w:val="fr-FR"/>
+        </w:rPr>
+        <w:t xml:space="preserve"> </w:t>
+      </w:r>
+      <w:r>
+        <w:rPr>
+          <w:lang w:val="fr-FR"/>
+        </w:rPr>
+        <w:t>lignes, et des champs comme: </w:t>
       </w:r>
     </w:p>
     <w:p>
+      <w:pPr>
+        <w:rPr>
+          <w:lang w:val="fr-FR"/>
+        </w:rPr>
+      </w:pPr>
+    </w:p>
+    <w:p>
+      <w:pPr>
+        <w:rPr>
+          <w:lang w:val="fr-FR"/>
+        </w:rPr>
+      </w:pPr>
+      <w:r>
+        <w:rPr>
+          <w:lang w:val="fr-FR"/>
+        </w:rPr>
+        <w:br/>
+      </w:r>
+    </w:p>
+    <w:p>
+      <w:pPr>
+        <w:rPr>
+          <w:lang w:val="fr-FR"/>
+        </w:rPr>
+      </w:pPr>
       <w:r>
         <w:drawing>
-          <wp:inline distT="0" distB="0" distL="0" distR="0" wp14:anchorId="10C48600" wp14:editId="6CC7BB8B">
-            <wp:extent cx="5486400" cy="4038600"/>
-            <wp:effectExtent l="0" t="0" r="0" b="0"/>
-            <wp:docPr id="1426573644" name="Picture 1"/>
+          <wp:anchor distT="0" distB="0" distL="114300" distR="114300" simplePos="0" relativeHeight="251659264" behindDoc="1" locked="0" layoutInCell="1" allowOverlap="1" wp14:anchorId="30A124BB">
+            <wp:simplePos x="0" y="0"/>
+            <wp:positionH relativeFrom="margin">
+              <wp:align>right</wp:align>
+            </wp:positionH>
+            <wp:positionV relativeFrom="paragraph">
+              <wp:posOffset>244094</wp:posOffset>
+            </wp:positionV>
+            <wp:extent cx="5486400" cy="3322955"/>
+            <wp:effectExtent l="19050" t="38100" r="19050" b="29845"/>
+            <wp:wrapTight wrapText="bothSides">
+              <wp:wrapPolygon edited="0">
+                <wp:start x="11775" y="-248"/>
+                <wp:lineTo x="-75" y="-248"/>
+                <wp:lineTo x="-75" y="21546"/>
+                <wp:lineTo x="2550" y="21670"/>
+                <wp:lineTo x="2625" y="21670"/>
+                <wp:lineTo x="18300" y="21670"/>
+                <wp:lineTo x="18375" y="21670"/>
+                <wp:lineTo x="21600" y="21546"/>
+                <wp:lineTo x="21600" y="-248"/>
+                <wp:lineTo x="20700" y="-248"/>
+                <wp:lineTo x="11775" y="-248"/>
+              </wp:wrapPolygon>
+            </wp:wrapTight>
+            <wp:docPr id="1558717653" name="Picture 1"/>
             <wp:cNvGraphicFramePr>
               <a:graphicFrameLocks xmlns:a="http://schemas.openxmlformats.org/drawingml/2006/main" noChangeAspect="1"/>
             </wp:cNvGraphicFramePr>
@@ -2237,35 +3319,303 @@
               <a:graphicData uri="http://schemas.openxmlformats.org/drawingml/2006/picture">
                 <pic:pic xmlns:pic="http://schemas.openxmlformats.org/drawingml/2006/picture">
                   <pic:nvPicPr>
-                    <pic:cNvPr id="1426573644" name=""/>
+                    <pic:cNvPr id="1558717653" name=""/>
                     <pic:cNvPicPr/>
                   </pic:nvPicPr>
-                  <pic:blipFill rotWithShape="1">
-                    <a:blip r:embed="rId14"/>
-                    <a:srcRect b="19686"/>
-                    <a:stretch/>
+                  <pic:blipFill>
+                    <a:blip r:embed="rId14">
+                      <a:extLst>
+                        <a:ext uri="{28A0092B-C50C-407E-A947-70E740481C1C}">
+                          <a14:useLocalDpi xmlns:a14="http://schemas.microsoft.com/office/drawing/2010/main" val="0"/>
+                        </a:ext>
+                      </a:extLst>
+                    </a:blip>
+                    <a:stretch>
+                      <a:fillRect/>
+                    </a:stretch>
                   </pic:blipFill>
-                  <pic:spPr bwMode="auto">
+                  <pic:spPr>
                     <a:xfrm>
                       <a:off x="0" y="0"/>
-                      <a:ext cx="5486400" cy="4038600"/>
+                      <a:ext cx="5486400" cy="3322955"/>
                     </a:xfrm>
-                    <a:prstGeom prst="rect">
+                    <a:custGeom>
                       <a:avLst/>
-                    </a:prstGeom>
-                    <a:ln>
-                      <a:noFill/>
+                      <a:gdLst>
+                        <a:gd name="connsiteX0" fmla="*/ 0 w 5486400"/>
+                        <a:gd name="connsiteY0" fmla="*/ 0 h 2681605"/>
+                        <a:gd name="connsiteX1" fmla="*/ 685800 w 5486400"/>
+                        <a:gd name="connsiteY1" fmla="*/ 0 h 2681605"/>
+                        <a:gd name="connsiteX2" fmla="*/ 1371600 w 5486400"/>
+                        <a:gd name="connsiteY2" fmla="*/ 0 h 2681605"/>
+                        <a:gd name="connsiteX3" fmla="*/ 2167128 w 5486400"/>
+                        <a:gd name="connsiteY3" fmla="*/ 0 h 2681605"/>
+                        <a:gd name="connsiteX4" fmla="*/ 2852928 w 5486400"/>
+                        <a:gd name="connsiteY4" fmla="*/ 0 h 2681605"/>
+                        <a:gd name="connsiteX5" fmla="*/ 3538728 w 5486400"/>
+                        <a:gd name="connsiteY5" fmla="*/ 0 h 2681605"/>
+                        <a:gd name="connsiteX6" fmla="*/ 4279392 w 5486400"/>
+                        <a:gd name="connsiteY6" fmla="*/ 0 h 2681605"/>
+                        <a:gd name="connsiteX7" fmla="*/ 5486400 w 5486400"/>
+                        <a:gd name="connsiteY7" fmla="*/ 0 h 2681605"/>
+                        <a:gd name="connsiteX8" fmla="*/ 5486400 w 5486400"/>
+                        <a:gd name="connsiteY8" fmla="*/ 616769 h 2681605"/>
+                        <a:gd name="connsiteX9" fmla="*/ 5486400 w 5486400"/>
+                        <a:gd name="connsiteY9" fmla="*/ 1206722 h 2681605"/>
+                        <a:gd name="connsiteX10" fmla="*/ 5486400 w 5486400"/>
+                        <a:gd name="connsiteY10" fmla="*/ 1903940 h 2681605"/>
+                        <a:gd name="connsiteX11" fmla="*/ 5486400 w 5486400"/>
+                        <a:gd name="connsiteY11" fmla="*/ 2681605 h 2681605"/>
+                        <a:gd name="connsiteX12" fmla="*/ 4745736 w 5486400"/>
+                        <a:gd name="connsiteY12" fmla="*/ 2681605 h 2681605"/>
+                        <a:gd name="connsiteX13" fmla="*/ 4169664 w 5486400"/>
+                        <a:gd name="connsiteY13" fmla="*/ 2681605 h 2681605"/>
+                        <a:gd name="connsiteX14" fmla="*/ 3593592 w 5486400"/>
+                        <a:gd name="connsiteY14" fmla="*/ 2681605 h 2681605"/>
+                        <a:gd name="connsiteX15" fmla="*/ 2852928 w 5486400"/>
+                        <a:gd name="connsiteY15" fmla="*/ 2681605 h 2681605"/>
+                        <a:gd name="connsiteX16" fmla="*/ 2276856 w 5486400"/>
+                        <a:gd name="connsiteY16" fmla="*/ 2681605 h 2681605"/>
+                        <a:gd name="connsiteX17" fmla="*/ 1755648 w 5486400"/>
+                        <a:gd name="connsiteY17" fmla="*/ 2681605 h 2681605"/>
+                        <a:gd name="connsiteX18" fmla="*/ 1069848 w 5486400"/>
+                        <a:gd name="connsiteY18" fmla="*/ 2681605 h 2681605"/>
+                        <a:gd name="connsiteX19" fmla="*/ 0 w 5486400"/>
+                        <a:gd name="connsiteY19" fmla="*/ 2681605 h 2681605"/>
+                        <a:gd name="connsiteX20" fmla="*/ 0 w 5486400"/>
+                        <a:gd name="connsiteY20" fmla="*/ 1984388 h 2681605"/>
+                        <a:gd name="connsiteX21" fmla="*/ 0 w 5486400"/>
+                        <a:gd name="connsiteY21" fmla="*/ 1394435 h 2681605"/>
+                        <a:gd name="connsiteX22" fmla="*/ 0 w 5486400"/>
+                        <a:gd name="connsiteY22" fmla="*/ 804482 h 2681605"/>
+                        <a:gd name="connsiteX23" fmla="*/ 0 w 5486400"/>
+                        <a:gd name="connsiteY23" fmla="*/ 0 h 2681605"/>
+                      </a:gdLst>
+                      <a:ahLst/>
+                      <a:cxnLst>
+                        <a:cxn ang="0">
+                          <a:pos x="connsiteX0" y="connsiteY0"/>
+                        </a:cxn>
+                        <a:cxn ang="0">
+                          <a:pos x="connsiteX1" y="connsiteY1"/>
+                        </a:cxn>
+                        <a:cxn ang="0">
+                          <a:pos x="connsiteX2" y="connsiteY2"/>
+                        </a:cxn>
+                        <a:cxn ang="0">
+                          <a:pos x="connsiteX3" y="connsiteY3"/>
+                        </a:cxn>
+                        <a:cxn ang="0">
+                          <a:pos x="connsiteX4" y="connsiteY4"/>
+                        </a:cxn>
+                        <a:cxn ang="0">
+                          <a:pos x="connsiteX5" y="connsiteY5"/>
+                        </a:cxn>
+                        <a:cxn ang="0">
+                          <a:pos x="connsiteX6" y="connsiteY6"/>
+                        </a:cxn>
+                        <a:cxn ang="0">
+                          <a:pos x="connsiteX7" y="connsiteY7"/>
+                        </a:cxn>
+                        <a:cxn ang="0">
+                          <a:pos x="connsiteX8" y="connsiteY8"/>
+                        </a:cxn>
+                        <a:cxn ang="0">
+                          <a:pos x="connsiteX9" y="connsiteY9"/>
+                        </a:cxn>
+                        <a:cxn ang="0">
+                          <a:pos x="connsiteX10" y="connsiteY10"/>
+                        </a:cxn>
+                        <a:cxn ang="0">
+                          <a:pos x="connsiteX11" y="connsiteY11"/>
+                        </a:cxn>
+                        <a:cxn ang="0">
+                          <a:pos x="connsiteX12" y="connsiteY12"/>
+                        </a:cxn>
+                        <a:cxn ang="0">
+                          <a:pos x="connsiteX13" y="connsiteY13"/>
+                        </a:cxn>
+                        <a:cxn ang="0">
+                          <a:pos x="connsiteX14" y="connsiteY14"/>
+                        </a:cxn>
+                        <a:cxn ang="0">
+                          <a:pos x="connsiteX15" y="connsiteY15"/>
+                        </a:cxn>
+                        <a:cxn ang="0">
+                          <a:pos x="connsiteX16" y="connsiteY16"/>
+                        </a:cxn>
+                        <a:cxn ang="0">
+                          <a:pos x="connsiteX17" y="connsiteY17"/>
+                        </a:cxn>
+                        <a:cxn ang="0">
+                          <a:pos x="connsiteX18" y="connsiteY18"/>
+                        </a:cxn>
+                        <a:cxn ang="0">
+                          <a:pos x="connsiteX19" y="connsiteY19"/>
+                        </a:cxn>
+                        <a:cxn ang="0">
+                          <a:pos x="connsiteX20" y="connsiteY20"/>
+                        </a:cxn>
+                        <a:cxn ang="0">
+                          <a:pos x="connsiteX21" y="connsiteY21"/>
+                        </a:cxn>
+                        <a:cxn ang="0">
+                          <a:pos x="connsiteX22" y="connsiteY22"/>
+                        </a:cxn>
+                        <a:cxn ang="0">
+                          <a:pos x="connsiteX23" y="connsiteY23"/>
+                        </a:cxn>
+                      </a:cxnLst>
+                      <a:rect l="l" t="t" r="r" b="b"/>
+                      <a:pathLst>
+                        <a:path w="5486400" h="2681605" extrusionOk="0">
+                          <a:moveTo>
+                            <a:pt x="0" y="0"/>
+                          </a:moveTo>
+                          <a:cubicBezTo>
+                            <a:pt x="229784" y="-4242"/>
+                            <a:pt x="351130" y="-9453"/>
+                            <a:pt x="685800" y="0"/>
+                          </a:cubicBezTo>
+                          <a:cubicBezTo>
+                            <a:pt x="1020470" y="9453"/>
+                            <a:pt x="1035028" y="15665"/>
+                            <a:pt x="1371600" y="0"/>
+                          </a:cubicBezTo>
+                          <a:cubicBezTo>
+                            <a:pt x="1708172" y="-15665"/>
+                            <a:pt x="1780902" y="-14207"/>
+                            <a:pt x="2167128" y="0"/>
+                          </a:cubicBezTo>
+                          <a:cubicBezTo>
+                            <a:pt x="2553354" y="14207"/>
+                            <a:pt x="2513166" y="27035"/>
+                            <a:pt x="2852928" y="0"/>
+                          </a:cubicBezTo>
+                          <a:cubicBezTo>
+                            <a:pt x="3192690" y="-27035"/>
+                            <a:pt x="3198998" y="-8492"/>
+                            <a:pt x="3538728" y="0"/>
+                          </a:cubicBezTo>
+                          <a:cubicBezTo>
+                            <a:pt x="3878458" y="8492"/>
+                            <a:pt x="3971714" y="-21207"/>
+                            <a:pt x="4279392" y="0"/>
+                          </a:cubicBezTo>
+                          <a:cubicBezTo>
+                            <a:pt x="4587070" y="21207"/>
+                            <a:pt x="4960808" y="-40393"/>
+                            <a:pt x="5486400" y="0"/>
+                          </a:cubicBezTo>
+                          <a:cubicBezTo>
+                            <a:pt x="5496280" y="297112"/>
+                            <a:pt x="5497601" y="394804"/>
+                            <a:pt x="5486400" y="616769"/>
+                          </a:cubicBezTo>
+                          <a:cubicBezTo>
+                            <a:pt x="5475199" y="838734"/>
+                            <a:pt x="5478595" y="980807"/>
+                            <a:pt x="5486400" y="1206722"/>
+                          </a:cubicBezTo>
+                          <a:cubicBezTo>
+                            <a:pt x="5494205" y="1432637"/>
+                            <a:pt x="5487021" y="1737966"/>
+                            <a:pt x="5486400" y="1903940"/>
+                          </a:cubicBezTo>
+                          <a:cubicBezTo>
+                            <a:pt x="5485779" y="2069914"/>
+                            <a:pt x="5496584" y="2391679"/>
+                            <a:pt x="5486400" y="2681605"/>
+                          </a:cubicBezTo>
+                          <a:cubicBezTo>
+                            <a:pt x="5149409" y="2674146"/>
+                            <a:pt x="4980626" y="2662155"/>
+                            <a:pt x="4745736" y="2681605"/>
+                          </a:cubicBezTo>
+                          <a:cubicBezTo>
+                            <a:pt x="4510846" y="2701055"/>
+                            <a:pt x="4285362" y="2696245"/>
+                            <a:pt x="4169664" y="2681605"/>
+                          </a:cubicBezTo>
+                          <a:cubicBezTo>
+                            <a:pt x="4053966" y="2666965"/>
+                            <a:pt x="3784617" y="2703914"/>
+                            <a:pt x="3593592" y="2681605"/>
+                          </a:cubicBezTo>
+                          <a:cubicBezTo>
+                            <a:pt x="3402567" y="2659296"/>
+                            <a:pt x="3171973" y="2674419"/>
+                            <a:pt x="2852928" y="2681605"/>
+                          </a:cubicBezTo>
+                          <a:cubicBezTo>
+                            <a:pt x="2533883" y="2688791"/>
+                            <a:pt x="2539534" y="2659475"/>
+                            <a:pt x="2276856" y="2681605"/>
+                          </a:cubicBezTo>
+                          <a:cubicBezTo>
+                            <a:pt x="2014178" y="2703735"/>
+                            <a:pt x="2009242" y="2684987"/>
+                            <a:pt x="1755648" y="2681605"/>
+                          </a:cubicBezTo>
+                          <a:cubicBezTo>
+                            <a:pt x="1502054" y="2678223"/>
+                            <a:pt x="1271051" y="2659002"/>
+                            <a:pt x="1069848" y="2681605"/>
+                          </a:cubicBezTo>
+                          <a:cubicBezTo>
+                            <a:pt x="868645" y="2704208"/>
+                            <a:pt x="251342" y="2671481"/>
+                            <a:pt x="0" y="2681605"/>
+                          </a:cubicBezTo>
+                          <a:cubicBezTo>
+                            <a:pt x="-18985" y="2394621"/>
+                            <a:pt x="19817" y="2219932"/>
+                            <a:pt x="0" y="1984388"/>
+                          </a:cubicBezTo>
+                          <a:cubicBezTo>
+                            <a:pt x="-19817" y="1748844"/>
+                            <a:pt x="-2399" y="1590367"/>
+                            <a:pt x="0" y="1394435"/>
+                          </a:cubicBezTo>
+                          <a:cubicBezTo>
+                            <a:pt x="2399" y="1198503"/>
+                            <a:pt x="13051" y="962637"/>
+                            <a:pt x="0" y="804482"/>
+                          </a:cubicBezTo>
+                          <a:cubicBezTo>
+                            <a:pt x="-13051" y="646327"/>
+                            <a:pt x="27523" y="238252"/>
+                            <a:pt x="0" y="0"/>
+                          </a:cubicBezTo>
+                          <a:close/>
+                        </a:path>
+                      </a:pathLst>
+                    </a:custGeom>
+                    <a:noFill/>
+                    <a:ln w="19050">
+                      <a:solidFill>
+                        <a:schemeClr val="accent1">
+                          <a:lumMod val="75000"/>
+                        </a:schemeClr>
+                      </a:solidFill>
+                      <a:extLst>
+                        <a:ext uri="{C807C97D-BFC1-408E-A445-0C87EB9F89A2}">
+                          <ask:lineSketchStyleProps xmlns:ask="http://schemas.microsoft.com/office/drawing/2018/sketchyshapes" sd="115634638">
+                            <a:prstGeom prst="rect">
+                              <a:avLst/>
+                            </a:prstGeom>
+                            <ask:type>
+                              <ask:lineSketchFreehand/>
+                            </ask:type>
+                          </ask:lineSketchStyleProps>
+                        </a:ext>
+                      </a:extLst>
                     </a:ln>
-                    <a:extLst>
-                      <a:ext uri="{53640926-AAD7-44D8-BBD7-CCE9431645EC}">
-                        <a14:shadowObscured xmlns:a14="http://schemas.microsoft.com/office/drawing/2010/main"/>
-                      </a:ext>
-                    </a:extLst>
                   </pic:spPr>
                 </pic:pic>
               </a:graphicData>
             </a:graphic>
-          </wp:inline>
+          </wp:anchor>
         </w:drawing>
       </w:r>
     </w:p>
@@ -2276,14 +3626,17 @@
             <w:rStyle w:val="Hyperlink"/>
             <w:i/>
             <w:iCs/>
+            <w:lang w:val="fr-FR"/>
           </w:rPr>
           <w:t>https://github.com/faker-ruby/faker/tree/main/doc/default</w:t>
         </w:r>
       </w:hyperlink>
     </w:p>
     <w:p/>
+    <w:p/>
     <w:sectPr>
       <w:footerReference w:type="default" r:id="rId16"/>
+      <w:headerReference w:type="first" r:id="rId17"/>
       <w:pgSz w:w="12240" w:h="15840"/>
       <w:pgMar w:top="1728" w:right="1800" w:bottom="1440" w:left="1800" w:header="720" w:footer="720" w:gutter="0"/>
       <w:pgNumType w:start="0"/>
@@ -2374,6 +3727,156 @@
     </w:p>
   </w:footnote>
 </w:footnotes>
+</file>
+
+<file path=word/header1.xml><?xml version="1.0" encoding="utf-8"?>
+<w:hdr xmlns:wpc="http://schemas.microsoft.com/office/word/2010/wordprocessingCanvas" xmlns:cx="http://schemas.microsoft.com/office/drawing/2014/chartex" xmlns:cx1="http://schemas.microsoft.com/office/drawing/2015/9/8/chartex" xmlns:cx2="http://schemas.microsoft.com/office/drawing/2015/10/21/chartex" xmlns:cx3="http://schemas.microsoft.com/office/drawing/2016/5/9/chartex" xmlns:cx4="http://schemas.microsoft.com/office/drawing/2016/5/10/chartex" xmlns:cx5="http://schemas.microsoft.com/office/drawing/2016/5/11/chartex" xmlns:cx6="http://schemas.microsoft.com/office/drawing/2016/5/12/chartex" xmlns:cx7="http://schemas.microsoft.com/office/drawing/2016/5/13/chartex" xmlns:cx8="http://schemas.microsoft.com/office/drawing/2016/5/14/chartex" xmlns:mc="http://schemas.openxmlformats.org/markup-compatibility/2006" xmlns:aink="http://schemas.microsoft.com/office/drawing/2016/ink" xmlns:am3d="http://schemas.microsoft.com/office/drawing/2017/model3d" xmlns:o="urn:schemas-microsoft-com:office:office" xmlns:oel="http://schemas.microsoft.com/office/2019/extlst" xmlns:r="http://schemas.openxmlformats.org/officeDocument/2006/relationships" xmlns:m="http://schemas.openxmlformats.org/officeDocument/2006/math" xmlns:v="urn:schemas-microsoft-com:vml" xmlns:wp14="http://schemas.microsoft.com/office/word/2010/wordprocessingDrawing" xmlns:wp="http://schemas.openxmlformats.org/drawingml/2006/wordprocessingDrawing" xmlns:w10="urn:schemas-microsoft-com:office:word" xmlns:w="http://schemas.openxmlformats.org/wordprocessingml/2006/main" xmlns:w14="http://schemas.microsoft.com/office/word/2010/wordml" xmlns:w15="http://schemas.microsoft.com/office/word/2012/wordml" xmlns:w16cex="http://schemas.microsoft.com/office/word/2018/wordml/cex" xmlns:w16cid="http://schemas.microsoft.com/office/word/2016/wordml/cid" xmlns:w16="http://schemas.microsoft.com/office/word/2018/wordml" xmlns:w16du="http://schemas.microsoft.com/office/word/2023/wordml/word16du" xmlns:w16sdtdh="http://schemas.microsoft.com/office/word/2020/wordml/sdtdatahash" xmlns:w16sdtfl="http://schemas.microsoft.com/office/word/2024/wordml/sdtformatlock" xmlns:w16se="http://schemas.microsoft.com/office/word/2015/wordml/symex" xmlns:wpg="http://schemas.microsoft.com/office/word/2010/wordprocessingGroup" xmlns:wpi="http://schemas.microsoft.com/office/word/2010/wordprocessingInk" xmlns:wne="http://schemas.microsoft.com/office/word/2006/wordml" xmlns:wps="http://schemas.microsoft.com/office/word/2010/wordprocessingShape" mc:Ignorable="w14 w15 w16se w16cid w16 w16cex w16sdtdh w16sdtfl w16du wp14">
+  <w:p>
+    <w:pPr>
+      <w:pStyle w:val="Header"/>
+    </w:pPr>
+    <w:r>
+      <w:drawing>
+        <wp:anchor distT="0" distB="0" distL="114300" distR="114300" simplePos="0" relativeHeight="251659264" behindDoc="1" locked="0" layoutInCell="1" allowOverlap="1" wp14:anchorId="108C6723">
+          <wp:simplePos x="0" y="0"/>
+          <wp:positionH relativeFrom="column">
+            <wp:posOffset>2814320</wp:posOffset>
+          </wp:positionH>
+          <wp:positionV relativeFrom="paragraph">
+            <wp:posOffset>39370</wp:posOffset>
+          </wp:positionV>
+          <wp:extent cx="921385" cy="365760"/>
+          <wp:effectExtent l="0" t="0" r="0" b="0"/>
+          <wp:wrapTight wrapText="bothSides">
+            <wp:wrapPolygon edited="0">
+              <wp:start x="0" y="0"/>
+              <wp:lineTo x="0" y="20250"/>
+              <wp:lineTo x="20990" y="20250"/>
+              <wp:lineTo x="20990" y="0"/>
+              <wp:lineTo x="0" y="0"/>
+            </wp:wrapPolygon>
+          </wp:wrapTight>
+          <wp:docPr id="1954158800" name="Picture 1"/>
+          <wp:cNvGraphicFramePr>
+            <a:graphicFrameLocks xmlns:a="http://schemas.openxmlformats.org/drawingml/2006/main" noChangeAspect="1"/>
+          </wp:cNvGraphicFramePr>
+          <a:graphic xmlns:a="http://schemas.openxmlformats.org/drawingml/2006/main">
+            <a:graphicData uri="http://schemas.openxmlformats.org/drawingml/2006/picture">
+              <pic:pic xmlns:pic="http://schemas.openxmlformats.org/drawingml/2006/picture">
+                <pic:nvPicPr>
+                  <pic:cNvPr id="1954158800" name=""/>
+                  <pic:cNvPicPr/>
+                </pic:nvPicPr>
+                <pic:blipFill>
+                  <a:blip r:embed="rId1">
+                    <a:extLst>
+                      <a:ext uri="{28A0092B-C50C-407E-A947-70E740481C1C}">
+                        <a14:useLocalDpi xmlns:a14="http://schemas.microsoft.com/office/drawing/2010/main" val="0"/>
+                      </a:ext>
+                    </a:extLst>
+                  </a:blip>
+                  <a:stretch>
+                    <a:fillRect/>
+                  </a:stretch>
+                </pic:blipFill>
+                <pic:spPr>
+                  <a:xfrm>
+                    <a:off x="0" y="0"/>
+                    <a:ext cx="921385" cy="365760"/>
+                  </a:xfrm>
+                  <a:prstGeom prst="rect">
+                    <a:avLst/>
+                  </a:prstGeom>
+                </pic:spPr>
+              </pic:pic>
+            </a:graphicData>
+          </a:graphic>
+        </wp:anchor>
+      </w:drawing>
+    </w:r>
+    <w:r>
+      <w:rPr>
+        <w:noProof/>
+      </w:rPr>
+      <w:drawing>
+        <wp:anchor distT="0" distB="0" distL="114300" distR="114300" simplePos="0" relativeHeight="251658240" behindDoc="1" locked="0" layoutInCell="1" allowOverlap="1">
+          <wp:simplePos x="0" y="0"/>
+          <wp:positionH relativeFrom="margin">
+            <wp:posOffset>1738198</wp:posOffset>
+          </wp:positionH>
+          <wp:positionV relativeFrom="paragraph">
+            <wp:posOffset>10541</wp:posOffset>
+          </wp:positionV>
+          <wp:extent cx="775335" cy="409575"/>
+          <wp:effectExtent l="0" t="0" r="5715" b="9525"/>
+          <wp:wrapTight wrapText="bothSides">
+            <wp:wrapPolygon edited="0">
+              <wp:start x="4246" y="0"/>
+              <wp:lineTo x="0" y="7033"/>
+              <wp:lineTo x="0" y="17079"/>
+              <wp:lineTo x="2123" y="21098"/>
+              <wp:lineTo x="2654" y="21098"/>
+              <wp:lineTo x="10614" y="21098"/>
+              <wp:lineTo x="10084" y="16074"/>
+              <wp:lineTo x="21229" y="15070"/>
+              <wp:lineTo x="21229" y="8037"/>
+              <wp:lineTo x="10614" y="0"/>
+              <wp:lineTo x="4246" y="0"/>
+            </wp:wrapPolygon>
+          </wp:wrapTight>
+          <wp:docPr id="1849072581" name="Picture 1"/>
+          <wp:cNvGraphicFramePr>
+            <a:graphicFrameLocks xmlns:a="http://schemas.openxmlformats.org/drawingml/2006/main" noChangeAspect="1"/>
+          </wp:cNvGraphicFramePr>
+          <a:graphic xmlns:a="http://schemas.openxmlformats.org/drawingml/2006/main">
+            <a:graphicData uri="http://schemas.openxmlformats.org/drawingml/2006/picture">
+              <pic:pic xmlns:pic="http://schemas.openxmlformats.org/drawingml/2006/picture">
+                <pic:nvPicPr>
+                  <pic:cNvPr id="0" name="Picture 1"/>
+                  <pic:cNvPicPr>
+                    <a:picLocks noChangeAspect="1" noChangeArrowheads="1"/>
+                  </pic:cNvPicPr>
+                </pic:nvPicPr>
+                <pic:blipFill>
+                  <a:blip r:embed="rId2">
+                    <a:extLst>
+                      <a:ext uri="{28A0092B-C50C-407E-A947-70E740481C1C}">
+                        <a14:useLocalDpi xmlns:a14="http://schemas.microsoft.com/office/drawing/2010/main" val="0"/>
+                      </a:ext>
+                    </a:extLst>
+                  </a:blip>
+                  <a:srcRect/>
+                  <a:stretch>
+                    <a:fillRect/>
+                  </a:stretch>
+                </pic:blipFill>
+                <pic:spPr bwMode="auto">
+                  <a:xfrm>
+                    <a:off x="0" y="0"/>
+                    <a:ext cx="775335" cy="409575"/>
+                  </a:xfrm>
+                  <a:prstGeom prst="rect">
+                    <a:avLst/>
+                  </a:prstGeom>
+                  <a:noFill/>
+                  <a:ln>
+                    <a:noFill/>
+                  </a:ln>
+                </pic:spPr>
+              </pic:pic>
+            </a:graphicData>
+          </a:graphic>
+          <wp14:sizeRelH relativeFrom="margin">
+            <wp14:pctWidth>0</wp14:pctWidth>
+          </wp14:sizeRelH>
+          <wp14:sizeRelV relativeFrom="margin">
+            <wp14:pctHeight>0</wp14:pctHeight>
+          </wp14:sizeRelV>
+        </wp:anchor>
+      </w:drawing>
+    </w:r>
+  </w:p>
+</w:hdr>
 </file>
 
 <file path=word/numbering.xml><?xml version="1.0" encoding="utf-8"?>

</xml_diff>